<commit_message>
Domeinmodel verandert naar huidige versie
</commit_message>
<xml_diff>
--- a/documentation/Verslagen/IPASS - Ontwerp Stijn Castrop - 2020.docx
+++ b/documentation/Verslagen/IPASS - Ontwerp Stijn Castrop - 2020.docx
@@ -2080,8 +2080,6 @@
             <w:r>
               <w:t xml:space="preserve"> terug</w:t>
             </w:r>
-            <w:bookmarkStart w:id="6" w:name="_GoBack"/>
-            <w:bookmarkEnd w:id="6"/>
             <w:r>
               <w:t>.</w:t>
             </w:r>
@@ -2196,14 +2194,14 @@
           <w:lang w:val="nl-NL"/>
         </w:rPr>
       </w:pPr>
-      <w:bookmarkStart w:id="7" w:name="_Toc35508472"/>
+      <w:bookmarkStart w:id="6" w:name="_Toc35508472"/>
       <w:r>
         <w:rPr>
           <w:lang w:val="nl-NL"/>
         </w:rPr>
         <w:t>Wireframes</w:t>
       </w:r>
-      <w:bookmarkEnd w:id="7"/>
+      <w:bookmarkEnd w:id="6"/>
     </w:p>
     <w:p>
       <w:pPr>
@@ -2331,17 +2329,17 @@
       <w:pPr>
         <w:pStyle w:val="Kop1"/>
       </w:pPr>
-      <w:bookmarkStart w:id="8" w:name="_Toc5349307"/>
-      <w:bookmarkStart w:id="9" w:name="_Toc35508473"/>
+      <w:bookmarkStart w:id="7" w:name="_Toc5349307"/>
+      <w:bookmarkStart w:id="8" w:name="_Toc35508473"/>
       <w:r>
         <w:lastRenderedPageBreak/>
         <w:t>Domein</w:t>
       </w:r>
-      <w:bookmarkEnd w:id="8"/>
+      <w:bookmarkEnd w:id="7"/>
       <w:r>
         <w:t>model</w:t>
       </w:r>
-      <w:bookmarkEnd w:id="9"/>
+      <w:bookmarkEnd w:id="8"/>
     </w:p>
     <w:p>
       <w:pPr>
@@ -2354,10 +2352,10 @@
           <w:noProof/>
         </w:rPr>
         <w:drawing>
-          <wp:inline distT="0" distB="0" distL="0" distR="0" wp14:anchorId="4399E359" wp14:editId="01B39BC9">
-            <wp:extent cx="5274310" cy="3477895"/>
-            <wp:effectExtent l="0" t="0" r="2540" b="8255"/>
-            <wp:docPr id="8" name="Afbeelding 8"/>
+          <wp:inline distT="0" distB="0" distL="0" distR="0" wp14:anchorId="4B36681E" wp14:editId="5F13AFE0">
+            <wp:extent cx="5274310" cy="4685030"/>
+            <wp:effectExtent l="0" t="0" r="2540" b="1270"/>
+            <wp:docPr id="9" name="Afbeelding 9"/>
             <wp:cNvGraphicFramePr>
               <a:graphicFrameLocks xmlns:a="http://schemas.openxmlformats.org/drawingml/2006/main" noChangeAspect="1"/>
             </wp:cNvGraphicFramePr>
@@ -2365,7 +2363,7 @@
               <a:graphicData uri="http://schemas.openxmlformats.org/drawingml/2006/picture">
                 <pic:pic xmlns:pic="http://schemas.openxmlformats.org/drawingml/2006/picture">
                   <pic:nvPicPr>
-                    <pic:cNvPr id="0" name="Picture 3"/>
+                    <pic:cNvPr id="0" name="Picture 1"/>
                     <pic:cNvPicPr>
                       <a:picLocks noChangeAspect="1" noChangeArrowheads="1"/>
                     </pic:cNvPicPr>
@@ -2386,7 +2384,7 @@
                   <pic:spPr bwMode="auto">
                     <a:xfrm>
                       <a:off x="0" y="0"/>
-                      <a:ext cx="5274310" cy="3477895"/>
+                      <a:ext cx="5274310" cy="4685030"/>
                     </a:xfrm>
                     <a:prstGeom prst="rect">
                       <a:avLst/>
@@ -2402,6 +2400,8 @@
           </wp:inline>
         </w:drawing>
       </w:r>
+      <w:bookmarkStart w:id="9" w:name="_GoBack"/>
+      <w:bookmarkEnd w:id="9"/>
     </w:p>
     <w:p/>
     <w:tbl>
@@ -2649,6 +2649,7 @@
     </w:p>
     <w:p>
       <w:r>
+        <w:lastRenderedPageBreak/>
         <w:t>&amp; HTTP-protocol en een datastore. Beschrijf ook welke frameworks je gebruikt, hiervan neem je ook de versie en het licentiemodel op.</w:t>
       </w:r>
     </w:p>
@@ -2683,7 +2684,6 @@
       </w:pPr>
       <w:bookmarkStart w:id="14" w:name="_Toc35508476"/>
       <w:r>
-        <w:lastRenderedPageBreak/>
         <w:t>Referenties</w:t>
       </w:r>
       <w:bookmarkEnd w:id="14"/>
@@ -5968,6 +5968,18 @@
       </w:tcPr>
     </w:tblStylePr>
   </w:style>
+  <w:style w:type="character" w:styleId="Onopgelostemelding">
+    <w:name w:val="Unresolved Mention"/>
+    <w:basedOn w:val="Standaardalinea-lettertype"/>
+    <w:uiPriority w:val="99"/>
+    <w:semiHidden/>
+    <w:unhideWhenUsed/>
+    <w:rsid w:val="00476369"/>
+    <w:rPr>
+      <w:color w:val="605E5C"/>
+      <w:shd w:val="clear" w:color="auto" w:fill="E1DFDD"/>
+    </w:rPr>
+  </w:style>
 </w:styles>
 </file>
 
@@ -6453,7 +6465,7 @@
 </file>
 
 <file path=customXml/itemProps4.xml><?xml version="1.0" encoding="utf-8"?>
-<ds:datastoreItem xmlns:ds="http://schemas.openxmlformats.org/officeDocument/2006/customXml" ds:itemID="{98B18934-E3C8-44CC-AC53-501210C009B8}">
+<ds:datastoreItem xmlns:ds="http://schemas.openxmlformats.org/officeDocument/2006/customXml" ds:itemID="{B7ADC993-31C9-4F6E-B557-3550F9A6405D}">
   <ds:schemaRefs>
     <ds:schemaRef ds:uri="http://schemas.openxmlformats.org/officeDocument/2006/bibliography"/>
   </ds:schemaRefs>

</xml_diff>

<commit_message>
Back- and front-end for the Seriespage has been made
Small tweaks to series-storing in the backend, added JS for the series.html-page, made resourse for the series, added setup
</commit_message>
<xml_diff>
--- a/documentation/Verslagen/IPASS - Ontwerp Stijn Castrop - 2020.docx
+++ b/documentation/Verslagen/IPASS - Ontwerp Stijn Castrop - 2020.docx
@@ -217,7 +217,7 @@
               <w:rPr>
                 <w:b/>
               </w:rPr>
-              <w:t>2</w:t>
+              <w:t>3</w:t>
             </w:r>
           </w:p>
         </w:tc>
@@ -431,7 +431,11 @@
               <w:bottom w:val="single" w:sz="4" w:space="0" w:color="auto"/>
             </w:tcBorders>
           </w:tcPr>
-          <w:p/>
+          <w:p>
+            <w:r>
+              <w:t>17/6/2020</w:t>
+            </w:r>
+          </w:p>
         </w:tc>
         <w:tc>
           <w:tcPr>
@@ -440,7 +444,11 @@
               <w:bottom w:val="single" w:sz="4" w:space="0" w:color="auto"/>
             </w:tcBorders>
           </w:tcPr>
-          <w:p/>
+          <w:p>
+            <w:r>
+              <w:t>1.3</w:t>
+            </w:r>
+          </w:p>
         </w:tc>
         <w:tc>
           <w:tcPr>
@@ -449,7 +457,26 @@
               <w:bottom w:val="single" w:sz="4" w:space="0" w:color="auto"/>
             </w:tcBorders>
           </w:tcPr>
-          <w:p/>
+          <w:p>
+            <w:proofErr w:type="spellStart"/>
+            <w:r>
+              <w:t>Use</w:t>
+            </w:r>
+            <w:proofErr w:type="spellEnd"/>
+            <w:r>
+              <w:t xml:space="preserve"> Case 2 zowel de beschrijving als </w:t>
+            </w:r>
+            <w:proofErr w:type="spellStart"/>
+            <w:r>
+              <w:t>wireframe</w:t>
+            </w:r>
+            <w:proofErr w:type="spellEnd"/>
+            <w:r>
+              <w:t xml:space="preserve"> toegevoegd</w:t>
+            </w:r>
+            <w:bookmarkStart w:id="0" w:name="_GoBack"/>
+            <w:bookmarkEnd w:id="0"/>
+          </w:p>
         </w:tc>
       </w:tr>
     </w:tbl>
@@ -1445,12 +1472,12 @@
       <w:pPr>
         <w:pStyle w:val="Kop1"/>
       </w:pPr>
-      <w:bookmarkStart w:id="0" w:name="_Toc35508466"/>
+      <w:bookmarkStart w:id="1" w:name="_Toc35508466"/>
       <w:r>
         <w:lastRenderedPageBreak/>
         <w:t>Inleiding</w:t>
       </w:r>
-      <w:bookmarkEnd w:id="0"/>
+      <w:bookmarkEnd w:id="1"/>
       <w:r>
         <w:t xml:space="preserve"> </w:t>
       </w:r>
@@ -1462,7 +1489,23 @@
     </w:p>
     <w:p>
       <w:r>
-        <w:t xml:space="preserve">De repo van github is te vinden met deze link: </w:t>
+        <w:t xml:space="preserve">De </w:t>
+      </w:r>
+      <w:proofErr w:type="spellStart"/>
+      <w:r>
+        <w:t>repo</w:t>
+      </w:r>
+      <w:proofErr w:type="spellEnd"/>
+      <w:r>
+        <w:t xml:space="preserve"> van </w:t>
+      </w:r>
+      <w:proofErr w:type="spellStart"/>
+      <w:r>
+        <w:t>github</w:t>
+      </w:r>
+      <w:proofErr w:type="spellEnd"/>
+      <w:r>
+        <w:t xml:space="preserve"> is te vinden met deze link: </w:t>
       </w:r>
       <w:hyperlink r:id="rId12" w:history="1">
         <w:r>
@@ -1480,14 +1523,14 @@
           <w:lang w:val="nl-NL"/>
         </w:rPr>
       </w:pPr>
-      <w:bookmarkStart w:id="1" w:name="_Toc35508467"/>
+      <w:bookmarkStart w:id="2" w:name="_Toc35508467"/>
       <w:r>
         <w:rPr>
           <w:lang w:val="nl-NL"/>
         </w:rPr>
         <w:t>Optionele paragrafen:</w:t>
       </w:r>
-      <w:bookmarkEnd w:id="1"/>
+      <w:bookmarkEnd w:id="2"/>
       <w:r>
         <w:rPr>
           <w:lang w:val="nl-NL"/>
@@ -1517,11 +1560,11 @@
       <w:pPr>
         <w:pStyle w:val="Kop1"/>
       </w:pPr>
-      <w:bookmarkStart w:id="2" w:name="_Toc35508468"/>
+      <w:bookmarkStart w:id="3" w:name="_Toc35508468"/>
       <w:r>
         <w:t>Overzicht</w:t>
       </w:r>
-      <w:bookmarkEnd w:id="2"/>
+      <w:bookmarkEnd w:id="3"/>
       <w:r>
         <w:t xml:space="preserve"> </w:t>
       </w:r>
@@ -1538,18 +1581,36 @@
       <w:pPr>
         <w:pStyle w:val="Kop1"/>
       </w:pPr>
-      <w:bookmarkStart w:id="3" w:name="_Toc35508469"/>
+      <w:bookmarkStart w:id="4" w:name="_Toc35508469"/>
+      <w:proofErr w:type="spellStart"/>
       <w:r>
         <w:t>Use</w:t>
       </w:r>
-      <w:bookmarkEnd w:id="3"/>
+      <w:bookmarkEnd w:id="4"/>
+      <w:proofErr w:type="spellEnd"/>
       <w:r>
         <w:t xml:space="preserve"> cases</w:t>
       </w:r>
     </w:p>
     <w:p>
       <w:r>
-        <w:t>Hieronder is de Use Case Diagram van de Mangareader te zien. Hierin is te zien dat er 4 actoren zullen zijn waarvan 3 mensen zijn en 1 een database. De mensen hebben geleidelijk aan meer rechten en kunnen van meer use cases gebruik maken.</w:t>
+        <w:t xml:space="preserve">Hieronder is de </w:t>
+      </w:r>
+      <w:proofErr w:type="spellStart"/>
+      <w:r>
+        <w:t>Use</w:t>
+      </w:r>
+      <w:proofErr w:type="spellEnd"/>
+      <w:r>
+        <w:t xml:space="preserve"> Case Diagram van de Mangareader te zien. Hierin is te zien dat er 4 actoren zullen zijn waarvan 3 mensen zijn en 1 een database. De mensen hebben geleidelijk aan meer rechten en kunnen van meer </w:t>
+      </w:r>
+      <w:proofErr w:type="spellStart"/>
+      <w:r>
+        <w:t>use</w:t>
+      </w:r>
+      <w:proofErr w:type="spellEnd"/>
+      <w:r>
+        <w:t xml:space="preserve"> cases gebruik maken.</w:t>
       </w:r>
     </w:p>
     <w:p>
@@ -1601,7 +1662,7 @@
           <w:lang w:val="nl-NL"/>
         </w:rPr>
       </w:pPr>
-      <w:bookmarkStart w:id="4" w:name="_Toc35508470"/>
+      <w:bookmarkStart w:id="5" w:name="_Toc35508470"/>
       <w:r>
         <w:rPr>
           <w:lang w:val="nl-NL"/>
@@ -1609,7 +1670,7 @@
         <w:lastRenderedPageBreak/>
         <w:t>Actoren</w:t>
       </w:r>
-      <w:bookmarkEnd w:id="4"/>
+      <w:bookmarkEnd w:id="5"/>
     </w:p>
     <w:p>
       <w:r>
@@ -1619,17 +1680,49 @@
         <w:rPr>
           <w:i/>
         </w:rPr>
-        <w:t>actor description</w:t>
-      </w:r>
-      <w:r>
-        <w:t xml:space="preserve">. In een actor template wordt naast de rolnaam een beschrijving van de rol ingevuld en daarmee een </w:t>
-      </w:r>
+        <w:t xml:space="preserve">actor </w:t>
+      </w:r>
+      <w:proofErr w:type="spellStart"/>
       <w:r>
         <w:rPr>
           <w:i/>
         </w:rPr>
-        <w:t>role description</w:t>
-      </w:r>
+        <w:t>description</w:t>
+      </w:r>
+      <w:proofErr w:type="spellEnd"/>
+      <w:r>
+        <w:t xml:space="preserve">. In een actor template wordt naast de </w:t>
+      </w:r>
+      <w:proofErr w:type="spellStart"/>
+      <w:r>
+        <w:t>rolnaam</w:t>
+      </w:r>
+      <w:proofErr w:type="spellEnd"/>
+      <w:r>
+        <w:t xml:space="preserve"> een beschrijving van de rol ingevuld en daarmee een </w:t>
+      </w:r>
+      <w:proofErr w:type="spellStart"/>
+      <w:r>
+        <w:rPr>
+          <w:i/>
+        </w:rPr>
+        <w:t>role</w:t>
+      </w:r>
+      <w:proofErr w:type="spellEnd"/>
+      <w:r>
+        <w:rPr>
+          <w:i/>
+        </w:rPr>
+        <w:t xml:space="preserve"> </w:t>
+      </w:r>
+      <w:proofErr w:type="spellStart"/>
+      <w:r>
+        <w:rPr>
+          <w:i/>
+        </w:rPr>
+        <w:t>description</w:t>
+      </w:r>
+      <w:proofErr w:type="spellEnd"/>
       <w:r>
         <w:t xml:space="preserve"> geschreven.</w:t>
       </w:r>
@@ -1706,7 +1799,15 @@
           </w:tcPr>
           <w:p>
             <w:r>
-              <w:t>Iedereen die de reader bezoekt om de chapters te kunnen lezen en is ingelogd op de website.</w:t>
+              <w:t xml:space="preserve">Iedereen die de reader bezoekt om de </w:t>
+            </w:r>
+            <w:proofErr w:type="spellStart"/>
+            <w:r>
+              <w:t>chapters</w:t>
+            </w:r>
+            <w:proofErr w:type="spellEnd"/>
+            <w:r>
+              <w:t xml:space="preserve"> te kunnen lezen en is ingelogd op de website.</w:t>
             </w:r>
           </w:p>
         </w:tc>
@@ -1739,8 +1840,13 @@
             <w:tcW w:w="6033" w:type="dxa"/>
           </w:tcPr>
           <w:p>
-            <w:r>
-              <w:t>Admin.</w:t>
+            <w:proofErr w:type="spellStart"/>
+            <w:r>
+              <w:t>Admin</w:t>
+            </w:r>
+            <w:proofErr w:type="spellEnd"/>
+            <w:r>
+              <w:t>.</w:t>
             </w:r>
           </w:p>
         </w:tc>
@@ -1762,7 +1868,15 @@
           </w:tcPr>
           <w:p>
             <w:r>
-              <w:t>Verantwoordelijke voor het uploaden, editen en verwijderen van chapters en series.</w:t>
+              <w:t xml:space="preserve">Verantwoordelijke voor het uploaden, editen en verwijderen van </w:t>
+            </w:r>
+            <w:proofErr w:type="spellStart"/>
+            <w:r>
+              <w:t>chapters</w:t>
+            </w:r>
+            <w:proofErr w:type="spellEnd"/>
+            <w:r>
+              <w:t xml:space="preserve"> en series.</w:t>
             </w:r>
           </w:p>
         </w:tc>
@@ -1784,7 +1898,15 @@
           </w:tcPr>
           <w:p>
             <w:r>
-              <w:t>Gekozen staff van de groep met op z’n minst de leider van de groep.</w:t>
+              <w:t xml:space="preserve">Gekozen </w:t>
+            </w:r>
+            <w:proofErr w:type="spellStart"/>
+            <w:r>
+              <w:t>staff</w:t>
+            </w:r>
+            <w:proofErr w:type="spellEnd"/>
+            <w:r>
+              <w:t xml:space="preserve"> van de groep met op z’n minst de leider van de groep.</w:t>
             </w:r>
           </w:p>
         </w:tc>
@@ -1862,7 +1984,15 @@
           </w:tcPr>
           <w:p>
             <w:r>
-              <w:t>Iedereen die de reader bezoekt om de chapters te kunnen lezen.</w:t>
+              <w:t xml:space="preserve">Iedereen die de reader bezoekt om de </w:t>
+            </w:r>
+            <w:proofErr w:type="spellStart"/>
+            <w:r>
+              <w:t>chapters</w:t>
+            </w:r>
+            <w:proofErr w:type="spellEnd"/>
+            <w:r>
+              <w:t xml:space="preserve"> te kunnen lezen.</w:t>
             </w:r>
           </w:p>
         </w:tc>
@@ -1876,24 +2006,53 @@
           <w:lang w:val="nl-NL"/>
         </w:rPr>
       </w:pPr>
-      <w:bookmarkStart w:id="5" w:name="_Toc35508471"/>
+      <w:bookmarkStart w:id="6" w:name="_Toc35508471"/>
+      <w:proofErr w:type="spellStart"/>
       <w:r>
         <w:rPr>
           <w:lang w:val="nl-NL"/>
         </w:rPr>
-        <w:t>Use case templates</w:t>
-      </w:r>
-      <w:bookmarkEnd w:id="5"/>
+        <w:t>Use</w:t>
+      </w:r>
+      <w:proofErr w:type="spellEnd"/>
+      <w:r>
+        <w:rPr>
+          <w:lang w:val="nl-NL"/>
+        </w:rPr>
+        <w:t xml:space="preserve"> case templates</w:t>
+      </w:r>
+      <w:bookmarkEnd w:id="6"/>
     </w:p>
     <w:p>
-      <w:r>
-        <w:t>Use case templates, p</w:t>
-      </w:r>
-      <w:r>
-        <w:t>er use case een paragra</w:t>
-      </w:r>
-      <w:r>
-        <w:t>af met de template beschrijving e.d. zoals geleerd bij Modelling.</w:t>
+      <w:proofErr w:type="spellStart"/>
+      <w:r>
+        <w:t>Use</w:t>
+      </w:r>
+      <w:proofErr w:type="spellEnd"/>
+      <w:r>
+        <w:t xml:space="preserve"> case templates, p</w:t>
+      </w:r>
+      <w:r>
+        <w:t xml:space="preserve">er </w:t>
+      </w:r>
+      <w:proofErr w:type="spellStart"/>
+      <w:r>
+        <w:t>use</w:t>
+      </w:r>
+      <w:proofErr w:type="spellEnd"/>
+      <w:r>
+        <w:t xml:space="preserve"> case een paragra</w:t>
+      </w:r>
+      <w:r>
+        <w:t xml:space="preserve">af met de template beschrijving e.d. zoals geleerd bij </w:t>
+      </w:r>
+      <w:proofErr w:type="spellStart"/>
+      <w:r>
+        <w:t>Modelling</w:t>
+      </w:r>
+      <w:proofErr w:type="spellEnd"/>
+      <w:r>
+        <w:t>.</w:t>
       </w:r>
     </w:p>
     <w:p/>
@@ -1953,7 +2112,15 @@
           </w:tcPr>
           <w:p>
             <w:r>
-              <w:t>Samenvatting: Een gebruiker wil de afbeeldingen die bij de gekozen chapter horen kunnen zien en kunnen lezen</w:t>
+              <w:t xml:space="preserve">Samenvatting: Een gebruiker wil de afbeeldingen die bij de gekozen </w:t>
+            </w:r>
+            <w:proofErr w:type="spellStart"/>
+            <w:r>
+              <w:t>chapter</w:t>
+            </w:r>
+            <w:proofErr w:type="spellEnd"/>
+            <w:r>
+              <w:t xml:space="preserve"> horen kunnen zien en kunnen lezen</w:t>
             </w:r>
           </w:p>
         </w:tc>
@@ -1977,8 +2144,13 @@
                 <w:numId w:val="14"/>
               </w:numPr>
             </w:pPr>
-            <w:r>
-              <w:t>Chapter gekozen</w:t>
+            <w:proofErr w:type="spellStart"/>
+            <w:r>
+              <w:t>Chapter</w:t>
+            </w:r>
+            <w:proofErr w:type="spellEnd"/>
+            <w:r>
+              <w:t xml:space="preserve"> gekozen</w:t>
             </w:r>
           </w:p>
           <w:p>
@@ -1989,8 +2161,13 @@
                 <w:numId w:val="14"/>
               </w:numPr>
             </w:pPr>
-            <w:r>
-              <w:t>Chapter beschikbaar</w:t>
+            <w:proofErr w:type="spellStart"/>
+            <w:r>
+              <w:t>Chapter</w:t>
+            </w:r>
+            <w:proofErr w:type="spellEnd"/>
+            <w:r>
+              <w:t xml:space="preserve"> beschikbaar</w:t>
             </w:r>
           </w:p>
         </w:tc>
@@ -2015,7 +2192,15 @@
               </w:numPr>
             </w:pPr>
             <w:r>
-              <w:t>Gebruiker kiest een chapter van een serie om te lezen.</w:t>
+              <w:t xml:space="preserve">Gebruiker kiest een </w:t>
+            </w:r>
+            <w:proofErr w:type="spellStart"/>
+            <w:r>
+              <w:t>chapter</w:t>
+            </w:r>
+            <w:proofErr w:type="spellEnd"/>
+            <w:r>
+              <w:t xml:space="preserve"> van een serie om te lezen.</w:t>
             </w:r>
           </w:p>
           <w:p>
@@ -2027,7 +2212,23 @@
               </w:numPr>
             </w:pPr>
             <w:r>
-              <w:t>De website stuurt een GET-request naar de backend voor de chapter.</w:t>
+              <w:t>De website stuurt een GET-</w:t>
+            </w:r>
+            <w:proofErr w:type="spellStart"/>
+            <w:r>
+              <w:t>request</w:t>
+            </w:r>
+            <w:proofErr w:type="spellEnd"/>
+            <w:r>
+              <w:t xml:space="preserve"> naar de backend voor de </w:t>
+            </w:r>
+            <w:proofErr w:type="spellStart"/>
+            <w:r>
+              <w:t>chapter</w:t>
+            </w:r>
+            <w:proofErr w:type="spellEnd"/>
+            <w:r>
+              <w:t>.</w:t>
             </w:r>
           </w:p>
           <w:p>
@@ -2039,7 +2240,15 @@
               </w:numPr>
             </w:pPr>
             <w:r>
-              <w:t>De database laad alle relevante informatie die bij de chapter hoort.</w:t>
+              <w:t xml:space="preserve">De database laad alle relevante informatie die bij de </w:t>
+            </w:r>
+            <w:proofErr w:type="spellStart"/>
+            <w:r>
+              <w:t>chapter</w:t>
+            </w:r>
+            <w:proofErr w:type="spellEnd"/>
+            <w:r>
+              <w:t xml:space="preserve"> hoort.</w:t>
             </w:r>
           </w:p>
           <w:p>
@@ -2051,7 +2260,23 @@
               </w:numPr>
             </w:pPr>
             <w:r>
-              <w:t>De database laad alle paths voor de afbeeldingen die bij de chapter horen.</w:t>
+              <w:t xml:space="preserve">De database laad alle </w:t>
+            </w:r>
+            <w:proofErr w:type="spellStart"/>
+            <w:r>
+              <w:t>paths</w:t>
+            </w:r>
+            <w:proofErr w:type="spellEnd"/>
+            <w:r>
+              <w:t xml:space="preserve"> voor de afbeeldingen die bij de </w:t>
+            </w:r>
+            <w:proofErr w:type="spellStart"/>
+            <w:r>
+              <w:t>chapter</w:t>
+            </w:r>
+            <w:proofErr w:type="spellEnd"/>
+            <w:r>
+              <w:t xml:space="preserve"> horen.</w:t>
             </w:r>
           </w:p>
           <w:p>
@@ -2072,8 +2297,13 @@
               <w:t xml:space="preserve">atabase geeft </w:t>
             </w:r>
             <w:r>
-              <w:t>een array met alle paths</w:t>
-            </w:r>
+              <w:t xml:space="preserve">een array met alle </w:t>
+            </w:r>
+            <w:proofErr w:type="spellStart"/>
+            <w:r>
+              <w:t>paths</w:t>
+            </w:r>
+            <w:proofErr w:type="spellEnd"/>
             <w:r>
               <w:t xml:space="preserve"> voor bijbehorende afbeeldingen</w:t>
             </w:r>
@@ -2093,7 +2323,15 @@
               </w:numPr>
             </w:pPr>
             <w:r>
-              <w:t>Website haalt alle afbeeldingen op met de pathing verkregen van de database.</w:t>
+              <w:t xml:space="preserve">Website haalt alle afbeeldingen op met de </w:t>
+            </w:r>
+            <w:proofErr w:type="spellStart"/>
+            <w:r>
+              <w:t>pathing</w:t>
+            </w:r>
+            <w:proofErr w:type="spellEnd"/>
+            <w:r>
+              <w:t xml:space="preserve"> verkregen van de database.</w:t>
             </w:r>
           </w:p>
           <w:p>
@@ -2133,7 +2371,15 @@
               </w:numPr>
             </w:pPr>
             <w:r>
-              <w:t>De gebruiker kan de gekozen chapter lezen.</w:t>
+              <w:t xml:space="preserve">De gebruiker kan de gekozen </w:t>
+            </w:r>
+            <w:proofErr w:type="spellStart"/>
+            <w:r>
+              <w:t>chapter</w:t>
+            </w:r>
+            <w:proofErr w:type="spellEnd"/>
+            <w:r>
+              <w:t xml:space="preserve"> lezen.</w:t>
             </w:r>
           </w:p>
           <w:p>
@@ -2145,7 +2391,15 @@
               </w:numPr>
             </w:pPr>
             <w:r>
-              <w:t>De gebruiker krijgt een error-bericht met het verzoek om een admin te contacteren.</w:t>
+              <w:t xml:space="preserve">De gebruiker krijgt een error-bericht met het verzoek om een </w:t>
+            </w:r>
+            <w:proofErr w:type="spellStart"/>
+            <w:r>
+              <w:t>admin</w:t>
+            </w:r>
+            <w:proofErr w:type="spellEnd"/>
+            <w:r>
+              <w:t xml:space="preserve"> te contacteren.</w:t>
             </w:r>
           </w:p>
         </w:tc>
@@ -2166,12 +2420,28 @@
           </w:p>
           <w:p>
             <w:r>
-              <w:t>2.a De gekozen chapter staat niet in de database -&gt; Systeem geeft een error-bericht aan de gebruiker (postconditie 2).</w:t>
-            </w:r>
-          </w:p>
-          <w:p>
-            <w:r>
-              <w:t>3.a De pathing is incorrect -&gt; Systeem geef</w:t>
+              <w:t xml:space="preserve">2.a De gekozen </w:t>
+            </w:r>
+            <w:proofErr w:type="spellStart"/>
+            <w:r>
+              <w:t>chapter</w:t>
+            </w:r>
+            <w:proofErr w:type="spellEnd"/>
+            <w:r>
+              <w:t xml:space="preserve"> staat niet in de database -&gt; Systeem geeft een error-bericht aan de gebruiker (postconditie 2).</w:t>
+            </w:r>
+          </w:p>
+          <w:p>
+            <w:r>
+              <w:t xml:space="preserve">3.a De </w:t>
+            </w:r>
+            <w:proofErr w:type="spellStart"/>
+            <w:r>
+              <w:t>pathing</w:t>
+            </w:r>
+            <w:proofErr w:type="spellEnd"/>
+            <w:r>
+              <w:t xml:space="preserve"> is incorrect -&gt; Systeem geef</w:t>
             </w:r>
             <w:r>
               <w:t>t een error-bericht aan de gebruiker (postconditie 2).</w:t>
@@ -2187,6 +2457,262 @@
       </w:tr>
     </w:tbl>
     <w:p/>
+    <w:p/>
+    <w:tbl>
+      <w:tblPr>
+        <w:tblStyle w:val="Tabelraster"/>
+        <w:tblW w:w="0" w:type="auto"/>
+        <w:tblLook w:val="04A0" w:firstRow="1" w:lastRow="0" w:firstColumn="1" w:lastColumn="0" w:noHBand="0" w:noVBand="1"/>
+      </w:tblPr>
+      <w:tblGrid>
+        <w:gridCol w:w="988"/>
+        <w:gridCol w:w="7308"/>
+      </w:tblGrid>
+      <w:tr>
+        <w:tc>
+          <w:tcPr>
+            <w:tcW w:w="988" w:type="dxa"/>
+          </w:tcPr>
+          <w:p>
+            <w:r>
+              <w:t xml:space="preserve">ID: </w:t>
+            </w:r>
+            <w:r>
+              <w:t>2</w:t>
+            </w:r>
+          </w:p>
+        </w:tc>
+        <w:tc>
+          <w:tcPr>
+            <w:tcW w:w="7308" w:type="dxa"/>
+          </w:tcPr>
+          <w:p>
+            <w:r>
+              <w:t xml:space="preserve">Naam: </w:t>
+            </w:r>
+            <w:r>
+              <w:t>Series zoeken</w:t>
+            </w:r>
+          </w:p>
+        </w:tc>
+      </w:tr>
+      <w:tr>
+        <w:tc>
+          <w:tcPr>
+            <w:tcW w:w="8296" w:type="dxa"/>
+            <w:gridSpan w:val="2"/>
+          </w:tcPr>
+          <w:p>
+            <w:r>
+              <w:t>Actoren: Gebruiker, database</w:t>
+            </w:r>
+          </w:p>
+        </w:tc>
+      </w:tr>
+      <w:tr>
+        <w:tc>
+          <w:tcPr>
+            <w:tcW w:w="8296" w:type="dxa"/>
+            <w:gridSpan w:val="2"/>
+          </w:tcPr>
+          <w:p>
+            <w:r>
+              <w:t xml:space="preserve">Samenvatting: Een gebruiker wil </w:t>
+            </w:r>
+            <w:r>
+              <w:t xml:space="preserve">alle series van </w:t>
+            </w:r>
+            <w:r>
+              <w:t>de groep zien</w:t>
+            </w:r>
+          </w:p>
+        </w:tc>
+      </w:tr>
+      <w:tr>
+        <w:tc>
+          <w:tcPr>
+            <w:tcW w:w="8296" w:type="dxa"/>
+            <w:gridSpan w:val="2"/>
+          </w:tcPr>
+          <w:p>
+            <w:r>
+              <w:t xml:space="preserve">Precondities: </w:t>
+            </w:r>
+          </w:p>
+          <w:p>
+            <w:pPr>
+              <w:pStyle w:val="Lijstalinea"/>
+              <w:numPr>
+                <w:ilvl w:val="0"/>
+                <w:numId w:val="14"/>
+              </w:numPr>
+            </w:pPr>
+            <w:r>
+              <w:t xml:space="preserve">De groep heeft </w:t>
+            </w:r>
+            <w:proofErr w:type="spellStart"/>
+            <w:r>
+              <w:t>chapters</w:t>
+            </w:r>
+            <w:proofErr w:type="spellEnd"/>
+            <w:r>
+              <w:t xml:space="preserve"> van ten minste één serie uitgebracht.</w:t>
+            </w:r>
+          </w:p>
+        </w:tc>
+      </w:tr>
+      <w:tr>
+        <w:tc>
+          <w:tcPr>
+            <w:tcW w:w="8296" w:type="dxa"/>
+            <w:gridSpan w:val="2"/>
+          </w:tcPr>
+          <w:p>
+            <w:r>
+              <w:t>Hoofdscenario:</w:t>
+            </w:r>
+          </w:p>
+          <w:p>
+            <w:pPr>
+              <w:pStyle w:val="Lijstalinea"/>
+              <w:numPr>
+                <w:ilvl w:val="0"/>
+                <w:numId w:val="18"/>
+              </w:numPr>
+            </w:pPr>
+            <w:r>
+              <w:t>De gebruiker selecteert de “series” tab in de navigatie-bar.</w:t>
+            </w:r>
+          </w:p>
+          <w:p>
+            <w:pPr>
+              <w:pStyle w:val="Lijstalinea"/>
+              <w:numPr>
+                <w:ilvl w:val="0"/>
+                <w:numId w:val="18"/>
+              </w:numPr>
+            </w:pPr>
+            <w:r>
+              <w:t>De website stuurt een GET-</w:t>
+            </w:r>
+            <w:proofErr w:type="spellStart"/>
+            <w:r>
+              <w:t>request</w:t>
+            </w:r>
+            <w:proofErr w:type="spellEnd"/>
+            <w:r>
+              <w:t xml:space="preserve"> naar de backend voor alle series die er zijn.</w:t>
+            </w:r>
+          </w:p>
+          <w:p>
+            <w:pPr>
+              <w:pStyle w:val="Lijstalinea"/>
+              <w:numPr>
+                <w:ilvl w:val="0"/>
+                <w:numId w:val="18"/>
+              </w:numPr>
+            </w:pPr>
+            <w:r>
+              <w:t>De database laad alle series en bijbehorende informatie.</w:t>
+            </w:r>
+          </w:p>
+          <w:p>
+            <w:pPr>
+              <w:pStyle w:val="Lijstalinea"/>
+              <w:numPr>
+                <w:ilvl w:val="0"/>
+                <w:numId w:val="18"/>
+              </w:numPr>
+            </w:pPr>
+            <w:r>
+              <w:t>De database geeft een array terug met alle series en nodige informatie.</w:t>
+            </w:r>
+          </w:p>
+          <w:p>
+            <w:pPr>
+              <w:pStyle w:val="Lijstalinea"/>
+              <w:numPr>
+                <w:ilvl w:val="0"/>
+                <w:numId w:val="18"/>
+              </w:numPr>
+            </w:pPr>
+            <w:r>
+              <w:t>De website haalt alle informatie uit de array.</w:t>
+            </w:r>
+          </w:p>
+          <w:p>
+            <w:pPr>
+              <w:pStyle w:val="Lijstalinea"/>
+              <w:numPr>
+                <w:ilvl w:val="0"/>
+                <w:numId w:val="18"/>
+              </w:numPr>
+            </w:pPr>
+            <w:r>
+              <w:t>De website vult columns met de informatie van de array.</w:t>
+            </w:r>
+          </w:p>
+          <w:p>
+            <w:pPr>
+              <w:pStyle w:val="Lijstalinea"/>
+              <w:numPr>
+                <w:ilvl w:val="0"/>
+                <w:numId w:val="18"/>
+              </w:numPr>
+            </w:pPr>
+            <w:r>
+              <w:t>De website geeft alle columns weer.</w:t>
+            </w:r>
+          </w:p>
+        </w:tc>
+      </w:tr>
+      <w:tr>
+        <w:tc>
+          <w:tcPr>
+            <w:tcW w:w="8296" w:type="dxa"/>
+            <w:gridSpan w:val="2"/>
+          </w:tcPr>
+          <w:p>
+            <w:r>
+              <w:t xml:space="preserve">Postcondities: </w:t>
+            </w:r>
+          </w:p>
+          <w:p>
+            <w:pPr>
+              <w:pStyle w:val="Lijstalinea"/>
+              <w:numPr>
+                <w:ilvl w:val="0"/>
+                <w:numId w:val="19"/>
+              </w:numPr>
+            </w:pPr>
+            <w:r>
+              <w:t xml:space="preserve">De gebruiker kan </w:t>
+            </w:r>
+            <w:r>
+              <w:t>alle series zien die beschikbaar zijn.</w:t>
+            </w:r>
+          </w:p>
+        </w:tc>
+      </w:tr>
+      <w:tr>
+        <w:tc>
+          <w:tcPr>
+            <w:tcW w:w="8296" w:type="dxa"/>
+            <w:gridSpan w:val="2"/>
+          </w:tcPr>
+          <w:p>
+            <w:r>
+              <w:t xml:space="preserve">Uitzonderingen: </w:t>
+            </w:r>
+          </w:p>
+          <w:p/>
+        </w:tc>
+      </w:tr>
+    </w:tbl>
+    <w:p/>
+    <w:p/>
+    <w:p/>
+    <w:p/>
     <w:p>
       <w:pPr>
         <w:pStyle w:val="Kop2"/>
@@ -2194,14 +2720,16 @@
           <w:lang w:val="nl-NL"/>
         </w:rPr>
       </w:pPr>
-      <w:bookmarkStart w:id="6" w:name="_Toc35508472"/>
+      <w:bookmarkStart w:id="7" w:name="_Toc35508472"/>
+      <w:proofErr w:type="spellStart"/>
       <w:r>
         <w:rPr>
           <w:lang w:val="nl-NL"/>
         </w:rPr>
         <w:t>Wireframes</w:t>
       </w:r>
-      <w:bookmarkEnd w:id="6"/>
+      <w:bookmarkEnd w:id="7"/>
+      <w:proofErr w:type="spellEnd"/>
     </w:p>
     <w:p>
       <w:pPr>
@@ -2219,7 +2747,14 @@
         <w:rPr>
           <w:lang w:eastAsia="en-GB"/>
         </w:rPr>
-        <w:t xml:space="preserve"> wireframe</w:t>
+        <w:t xml:space="preserve"> </w:t>
+      </w:r>
+      <w:proofErr w:type="spellStart"/>
+      <w:r>
+        <w:rPr>
+          <w:lang w:eastAsia="en-GB"/>
+        </w:rPr>
+        <w:t>wireframe</w:t>
       </w:r>
       <w:r>
         <w:rPr>
@@ -2227,6 +2762,7 @@
         </w:rPr>
         <w:t>s</w:t>
       </w:r>
+      <w:proofErr w:type="spellEnd"/>
       <w:r>
         <w:rPr>
           <w:lang w:eastAsia="en-GB"/>
@@ -2243,7 +2779,21 @@
         <w:rPr>
           <w:lang w:eastAsia="en-GB"/>
         </w:rPr>
-        <w:t xml:space="preserve"> use case</w:t>
+        <w:t xml:space="preserve"> </w:t>
+      </w:r>
+      <w:proofErr w:type="spellStart"/>
+      <w:r>
+        <w:rPr>
+          <w:lang w:eastAsia="en-GB"/>
+        </w:rPr>
+        <w:t>use</w:t>
+      </w:r>
+      <w:proofErr w:type="spellEnd"/>
+      <w:r>
+        <w:rPr>
+          <w:lang w:eastAsia="en-GB"/>
+        </w:rPr>
+        <w:t xml:space="preserve"> case</w:t>
       </w:r>
       <w:r>
         <w:rPr>
@@ -2271,11 +2821,19 @@
           <w:lang w:eastAsia="en-GB"/>
         </w:rPr>
       </w:pPr>
+      <w:proofErr w:type="spellStart"/>
       <w:r>
         <w:rPr>
           <w:lang w:eastAsia="en-GB"/>
         </w:rPr>
-        <w:t>Use Case 1:</w:t>
+        <w:t>Use</w:t>
+      </w:r>
+      <w:proofErr w:type="spellEnd"/>
+      <w:r>
+        <w:rPr>
+          <w:lang w:eastAsia="en-GB"/>
+        </w:rPr>
+        <w:t xml:space="preserve"> Case 1:</w:t>
       </w:r>
     </w:p>
     <w:p>
@@ -2289,9 +2847,9 @@
           <w:noProof/>
         </w:rPr>
         <w:drawing>
-          <wp:inline distT="0" distB="0" distL="0" distR="0" wp14:anchorId="4D71EB10" wp14:editId="0242C2AF">
-            <wp:extent cx="5274310" cy="3992245"/>
-            <wp:effectExtent l="0" t="0" r="2540" b="8255"/>
+          <wp:inline distT="0" distB="0" distL="0" distR="0" wp14:anchorId="4D71EB10" wp14:editId="7DDD2D93">
+            <wp:extent cx="4686300" cy="3547167"/>
+            <wp:effectExtent l="0" t="0" r="0" b="0"/>
             <wp:docPr id="6" name="Afbeelding 6"/>
             <wp:cNvGraphicFramePr>
               <a:graphicFrameLocks xmlns:a="http://schemas.openxmlformats.org/drawingml/2006/main" noChangeAspect="1"/>
@@ -2312,7 +2870,7 @@
                   <pic:spPr>
                     <a:xfrm>
                       <a:off x="0" y="0"/>
-                      <a:ext cx="5274310" cy="3992245"/>
+                      <a:ext cx="4701537" cy="3558700"/>
                     </a:xfrm>
                     <a:prstGeom prst="rect">
                       <a:avLst/>
@@ -2327,19 +2885,93 @@
     </w:p>
     <w:p>
       <w:pPr>
+        <w:rPr>
+          <w:lang w:eastAsia="en-GB"/>
+        </w:rPr>
+      </w:pPr>
+    </w:p>
+    <w:p>
+      <w:pPr>
+        <w:rPr>
+          <w:lang w:eastAsia="en-GB"/>
+        </w:rPr>
+      </w:pPr>
+      <w:proofErr w:type="spellStart"/>
+      <w:r>
+        <w:rPr>
+          <w:lang w:eastAsia="en-GB"/>
+        </w:rPr>
+        <w:t>Use</w:t>
+      </w:r>
+      <w:proofErr w:type="spellEnd"/>
+      <w:r>
+        <w:rPr>
+          <w:lang w:eastAsia="en-GB"/>
+        </w:rPr>
+        <w:t xml:space="preserve"> Case 2:</w:t>
+      </w:r>
+    </w:p>
+    <w:p>
+      <w:pPr>
+        <w:rPr>
+          <w:lang w:eastAsia="en-GB"/>
+        </w:rPr>
+      </w:pPr>
+      <w:r>
+        <w:rPr>
+          <w:noProof/>
+        </w:rPr>
+        <w:drawing>
+          <wp:inline distT="0" distB="0" distL="0" distR="0" wp14:anchorId="2F89B4C9" wp14:editId="5836ABEC">
+            <wp:extent cx="4667250" cy="3015226"/>
+            <wp:effectExtent l="0" t="0" r="0" b="0"/>
+            <wp:docPr id="8" name="Afbeelding 8"/>
+            <wp:cNvGraphicFramePr>
+              <a:graphicFrameLocks xmlns:a="http://schemas.openxmlformats.org/drawingml/2006/main" noChangeAspect="1"/>
+            </wp:cNvGraphicFramePr>
+            <a:graphic xmlns:a="http://schemas.openxmlformats.org/drawingml/2006/main">
+              <a:graphicData uri="http://schemas.openxmlformats.org/drawingml/2006/picture">
+                <pic:pic xmlns:pic="http://schemas.openxmlformats.org/drawingml/2006/picture">
+                  <pic:nvPicPr>
+                    <pic:cNvPr id="1" name=""/>
+                    <pic:cNvPicPr/>
+                  </pic:nvPicPr>
+                  <pic:blipFill>
+                    <a:blip r:embed="rId15"/>
+                    <a:stretch>
+                      <a:fillRect/>
+                    </a:stretch>
+                  </pic:blipFill>
+                  <pic:spPr>
+                    <a:xfrm>
+                      <a:off x="0" y="0"/>
+                      <a:ext cx="4681899" cy="3024690"/>
+                    </a:xfrm>
+                    <a:prstGeom prst="rect">
+                      <a:avLst/>
+                    </a:prstGeom>
+                  </pic:spPr>
+                </pic:pic>
+              </a:graphicData>
+            </a:graphic>
+          </wp:inline>
+        </w:drawing>
+      </w:r>
+    </w:p>
+    <w:p>
+      <w:pPr>
         <w:pStyle w:val="Kop1"/>
       </w:pPr>
-      <w:bookmarkStart w:id="7" w:name="_Toc5349307"/>
-      <w:bookmarkStart w:id="8" w:name="_Toc35508473"/>
-      <w:r>
-        <w:lastRenderedPageBreak/>
+      <w:bookmarkStart w:id="8" w:name="_Toc5349307"/>
+      <w:bookmarkStart w:id="9" w:name="_Toc35508473"/>
+      <w:r>
         <w:t>Domein</w:t>
       </w:r>
-      <w:bookmarkEnd w:id="7"/>
+      <w:bookmarkEnd w:id="8"/>
       <w:r>
         <w:t>model</w:t>
       </w:r>
-      <w:bookmarkEnd w:id="8"/>
+      <w:bookmarkEnd w:id="9"/>
     </w:p>
     <w:p>
       <w:pPr>
@@ -2369,7 +3001,7 @@
                     </pic:cNvPicPr>
                   </pic:nvPicPr>
                   <pic:blipFill>
-                    <a:blip r:embed="rId15">
+                    <a:blip r:embed="rId16">
                       <a:extLst>
                         <a:ext uri="{28A0092B-C50C-407E-A947-70E740481C1C}">
                           <a14:useLocalDpi xmlns:a14="http://schemas.microsoft.com/office/drawing/2010/main" val="0"/>
@@ -2400,8 +3032,13 @@
           </wp:inline>
         </w:drawing>
       </w:r>
-      <w:bookmarkStart w:id="9" w:name="_GoBack"/>
-      <w:bookmarkEnd w:id="9"/>
+    </w:p>
+    <w:p>
+      <w:pPr>
+        <w:rPr>
+          <w:lang w:eastAsia="en-GB"/>
+        </w:rPr>
+      </w:pPr>
     </w:p>
     <w:p/>
     <w:tbl>
@@ -2425,6 +3062,7 @@
           </w:tcPr>
           <w:p>
             <w:r>
+              <w:lastRenderedPageBreak/>
               <w:t>Entiteit</w:t>
             </w:r>
           </w:p>
@@ -2453,9 +3091,11 @@
             <w:tcW w:w="2689" w:type="dxa"/>
           </w:tcPr>
           <w:p>
+            <w:proofErr w:type="spellStart"/>
             <w:r>
               <w:t>Guest</w:t>
             </w:r>
+            <w:proofErr w:type="spellEnd"/>
           </w:p>
         </w:tc>
         <w:tc>
@@ -2508,9 +3148,11 @@
             <w:tcW w:w="2689" w:type="dxa"/>
           </w:tcPr>
           <w:p>
+            <w:proofErr w:type="spellStart"/>
             <w:r>
               <w:t>Admin</w:t>
             </w:r>
+            <w:proofErr w:type="spellEnd"/>
           </w:p>
         </w:tc>
         <w:tc>
@@ -2563,9 +3205,11 @@
             <w:tcW w:w="2689" w:type="dxa"/>
           </w:tcPr>
           <w:p>
+            <w:proofErr w:type="spellStart"/>
             <w:r>
               <w:t>Chapter</w:t>
             </w:r>
+            <w:proofErr w:type="spellEnd"/>
           </w:p>
         </w:tc>
         <w:tc>
@@ -2577,7 +3221,15 @@
               <w:cnfStyle w:val="000000100000" w:firstRow="0" w:lastRow="0" w:firstColumn="0" w:lastColumn="0" w:oddVBand="0" w:evenVBand="0" w:oddHBand="1" w:evenHBand="0" w:firstRowFirstColumn="0" w:firstRowLastColumn="0" w:lastRowFirstColumn="0" w:lastRowLastColumn="0"/>
             </w:pPr>
             <w:r>
-              <w:t>Elke chapter die geüpload is door het team van elke series.</w:t>
+              <w:t xml:space="preserve">Elke </w:t>
+            </w:r>
+            <w:proofErr w:type="spellStart"/>
+            <w:r>
+              <w:t>chapter</w:t>
+            </w:r>
+            <w:proofErr w:type="spellEnd"/>
+            <w:r>
+              <w:t xml:space="preserve"> die geüpload is door het team van elke series.</w:t>
             </w:r>
           </w:p>
         </w:tc>
@@ -2586,7 +3238,15 @@
     <w:p/>
     <w:p>
       <w:r>
-        <w:t>Business rules op het domeinmodel:</w:t>
+        <w:t xml:space="preserve">Business </w:t>
+      </w:r>
+      <w:proofErr w:type="spellStart"/>
+      <w:r>
+        <w:t>rules</w:t>
+      </w:r>
+      <w:proofErr w:type="spellEnd"/>
+      <w:r>
+        <w:t xml:space="preserve"> op het domeinmodel:</w:t>
       </w:r>
     </w:p>
     <w:p>
@@ -2626,8 +3286,13 @@
           <w:numId w:val="13"/>
         </w:numPr>
       </w:pPr>
-      <w:r>
-        <w:t>Admin naar series moet weg</w:t>
+      <w:proofErr w:type="spellStart"/>
+      <w:r>
+        <w:t>Admin</w:t>
+      </w:r>
+      <w:proofErr w:type="spellEnd"/>
+      <w:r>
+        <w:t xml:space="preserve"> naar series moet weg</w:t>
       </w:r>
     </w:p>
     <w:p>
@@ -2644,13 +3309,36 @@
     </w:p>
     <w:p>
       <w:r>
-        <w:t xml:space="preserve">Voor het realiseren van de applicatie wordt gebruik van de volgende methodieken en technieken: UML, Java, SQL, HTML, CSS, J2EE (Servlets), Rest (Jax-RS), Applicatieserver </w:t>
+        <w:t>Voor het realiseren van de applicatie wordt gebruik van de volgende methodieken en technieken: UML, Java, SQL, HTML, CSS, J2EE (</w:t>
+      </w:r>
+      <w:proofErr w:type="spellStart"/>
+      <w:r>
+        <w:t>Servlets</w:t>
+      </w:r>
+      <w:proofErr w:type="spellEnd"/>
+      <w:r>
+        <w:t>), Rest (</w:t>
+      </w:r>
+      <w:proofErr w:type="spellStart"/>
+      <w:r>
+        <w:t>Jax</w:t>
+      </w:r>
+      <w:proofErr w:type="spellEnd"/>
+      <w:r>
+        <w:t xml:space="preserve">-RS), Applicatieserver </w:t>
       </w:r>
     </w:p>
     <w:p>
       <w:r>
-        <w:lastRenderedPageBreak/>
-        <w:t>&amp; HTTP-protocol en een datastore. Beschrijf ook welke frameworks je gebruikt, hiervan neem je ook de versie en het licentiemodel op.</w:t>
+        <w:t xml:space="preserve">&amp; HTTP-protocol en een datastore. Beschrijf ook welke </w:t>
+      </w:r>
+      <w:proofErr w:type="spellStart"/>
+      <w:r>
+        <w:t>frameworks</w:t>
+      </w:r>
+      <w:proofErr w:type="spellEnd"/>
+      <w:r>
+        <w:t xml:space="preserve"> je gebruikt, hiervan neem je ook de versie en het licentiemodel op.</w:t>
       </w:r>
     </w:p>
     <w:p>
@@ -2675,7 +3363,21 @@
         <w:rPr>
           <w:lang w:eastAsia="en-GB"/>
         </w:rPr>
-        <w:t>Hier wordt een installatiehandleiding en een sumiere gebruikershandleiding beschreven. Ook eventuele gebruikersnamen en wachtwoorden moet bekend worden om de werking van het programma aan te tonen.</w:t>
+        <w:t xml:space="preserve">Hier wordt een installatiehandleiding en een </w:t>
+      </w:r>
+      <w:proofErr w:type="spellStart"/>
+      <w:r>
+        <w:rPr>
+          <w:lang w:eastAsia="en-GB"/>
+        </w:rPr>
+        <w:t>sumiere</w:t>
+      </w:r>
+      <w:proofErr w:type="spellEnd"/>
+      <w:r>
+        <w:rPr>
+          <w:lang w:eastAsia="en-GB"/>
+        </w:rPr>
+        <w:t xml:space="preserve"> gebruikershandleiding beschreven. Ook eventuele gebruikersnamen en wachtwoorden moet bekend worden om de werking van het programma aan te tonen.</w:t>
       </w:r>
     </w:p>
     <w:p>
@@ -2697,9 +3399,9 @@
     <w:p/>
     <w:p/>
     <w:sectPr>
-      <w:footerReference w:type="default" r:id="rId16"/>
-      <w:headerReference w:type="first" r:id="rId17"/>
-      <w:footerReference w:type="first" r:id="rId18"/>
+      <w:footerReference w:type="default" r:id="rId17"/>
+      <w:headerReference w:type="first" r:id="rId18"/>
+      <w:footerReference w:type="first" r:id="rId19"/>
       <w:pgSz w:w="11906" w:h="16838"/>
       <w:pgMar w:top="1440" w:right="1800" w:bottom="1440" w:left="1800" w:header="708" w:footer="708" w:gutter="0"/>
       <w:pgNumType w:start="1"/>
@@ -3602,6 +4304,95 @@
     </w:lvl>
   </w:abstractNum>
   <w:abstractNum w:abstractNumId="4" w15:restartNumberingAfterBreak="0">
+    <w:nsid w:val="241614EF"/>
+    <w:multiLevelType w:val="hybridMultilevel"/>
+    <w:tmpl w:val="0950AAE8"/>
+    <w:lvl w:ilvl="0" w:tplc="55668EEA">
+      <w:start w:val="1"/>
+      <w:numFmt w:val="decimal"/>
+      <w:lvlText w:val="%1."/>
+      <w:lvlJc w:val="left"/>
+      <w:pPr>
+        <w:ind w:left="1080" w:hanging="360"/>
+      </w:pPr>
+      <w:rPr>
+        <w:rFonts w:hint="default"/>
+      </w:rPr>
+    </w:lvl>
+    <w:lvl w:ilvl="1" w:tplc="04130019" w:tentative="1">
+      <w:start w:val="1"/>
+      <w:numFmt w:val="lowerLetter"/>
+      <w:lvlText w:val="%2."/>
+      <w:lvlJc w:val="left"/>
+      <w:pPr>
+        <w:ind w:left="1800" w:hanging="360"/>
+      </w:pPr>
+    </w:lvl>
+    <w:lvl w:ilvl="2" w:tplc="0413001B" w:tentative="1">
+      <w:start w:val="1"/>
+      <w:numFmt w:val="lowerRoman"/>
+      <w:lvlText w:val="%3."/>
+      <w:lvlJc w:val="right"/>
+      <w:pPr>
+        <w:ind w:left="2520" w:hanging="180"/>
+      </w:pPr>
+    </w:lvl>
+    <w:lvl w:ilvl="3" w:tplc="0413000F" w:tentative="1">
+      <w:start w:val="1"/>
+      <w:numFmt w:val="decimal"/>
+      <w:lvlText w:val="%4."/>
+      <w:lvlJc w:val="left"/>
+      <w:pPr>
+        <w:ind w:left="3240" w:hanging="360"/>
+      </w:pPr>
+    </w:lvl>
+    <w:lvl w:ilvl="4" w:tplc="04130019" w:tentative="1">
+      <w:start w:val="1"/>
+      <w:numFmt w:val="lowerLetter"/>
+      <w:lvlText w:val="%5."/>
+      <w:lvlJc w:val="left"/>
+      <w:pPr>
+        <w:ind w:left="3960" w:hanging="360"/>
+      </w:pPr>
+    </w:lvl>
+    <w:lvl w:ilvl="5" w:tplc="0413001B" w:tentative="1">
+      <w:start w:val="1"/>
+      <w:numFmt w:val="lowerRoman"/>
+      <w:lvlText w:val="%6."/>
+      <w:lvlJc w:val="right"/>
+      <w:pPr>
+        <w:ind w:left="4680" w:hanging="180"/>
+      </w:pPr>
+    </w:lvl>
+    <w:lvl w:ilvl="6" w:tplc="0413000F" w:tentative="1">
+      <w:start w:val="1"/>
+      <w:numFmt w:val="decimal"/>
+      <w:lvlText w:val="%7."/>
+      <w:lvlJc w:val="left"/>
+      <w:pPr>
+        <w:ind w:left="5400" w:hanging="360"/>
+      </w:pPr>
+    </w:lvl>
+    <w:lvl w:ilvl="7" w:tplc="04130019" w:tentative="1">
+      <w:start w:val="1"/>
+      <w:numFmt w:val="lowerLetter"/>
+      <w:lvlText w:val="%8."/>
+      <w:lvlJc w:val="left"/>
+      <w:pPr>
+        <w:ind w:left="6120" w:hanging="360"/>
+      </w:pPr>
+    </w:lvl>
+    <w:lvl w:ilvl="8" w:tplc="0413001B" w:tentative="1">
+      <w:start w:val="1"/>
+      <w:numFmt w:val="lowerRoman"/>
+      <w:lvlText w:val="%9."/>
+      <w:lvlJc w:val="right"/>
+      <w:pPr>
+        <w:ind w:left="6840" w:hanging="180"/>
+      </w:pPr>
+    </w:lvl>
+  </w:abstractNum>
+  <w:abstractNum w:abstractNumId="5" w15:restartNumberingAfterBreak="0">
     <w:nsid w:val="28EB0B00"/>
     <w:multiLevelType w:val="hybridMultilevel"/>
     <w:tmpl w:val="6222346A"/>
@@ -3690,7 +4481,7 @@
       </w:pPr>
     </w:lvl>
   </w:abstractNum>
-  <w:abstractNum w:abstractNumId="5" w15:restartNumberingAfterBreak="0">
+  <w:abstractNum w:abstractNumId="6" w15:restartNumberingAfterBreak="0">
     <w:nsid w:val="39702EA6"/>
     <w:multiLevelType w:val="hybridMultilevel"/>
     <w:tmpl w:val="392802C6"/>
@@ -3802,7 +4593,7 @@
       </w:rPr>
     </w:lvl>
   </w:abstractNum>
-  <w:abstractNum w:abstractNumId="6" w15:restartNumberingAfterBreak="0">
+  <w:abstractNum w:abstractNumId="7" w15:restartNumberingAfterBreak="0">
     <w:nsid w:val="397C0249"/>
     <w:multiLevelType w:val="hybridMultilevel"/>
     <w:tmpl w:val="51A48AD4"/>
@@ -3914,7 +4705,7 @@
       </w:rPr>
     </w:lvl>
   </w:abstractNum>
-  <w:abstractNum w:abstractNumId="7" w15:restartNumberingAfterBreak="0">
+  <w:abstractNum w:abstractNumId="8" w15:restartNumberingAfterBreak="0">
     <w:nsid w:val="415C2251"/>
     <w:multiLevelType w:val="hybridMultilevel"/>
     <w:tmpl w:val="987411F0"/>
@@ -4003,7 +4794,7 @@
       </w:pPr>
     </w:lvl>
   </w:abstractNum>
-  <w:abstractNum w:abstractNumId="8" w15:restartNumberingAfterBreak="0">
+  <w:abstractNum w:abstractNumId="9" w15:restartNumberingAfterBreak="0">
     <w:nsid w:val="423D5778"/>
     <w:multiLevelType w:val="hybridMultilevel"/>
     <w:tmpl w:val="C926740E"/>
@@ -4116,7 +4907,7 @@
       </w:rPr>
     </w:lvl>
   </w:abstractNum>
-  <w:abstractNum w:abstractNumId="9" w15:restartNumberingAfterBreak="0">
+  <w:abstractNum w:abstractNumId="10" w15:restartNumberingAfterBreak="0">
     <w:nsid w:val="4417641D"/>
     <w:multiLevelType w:val="hybridMultilevel"/>
     <w:tmpl w:val="563EF428"/>
@@ -4229,7 +5020,7 @@
       </w:rPr>
     </w:lvl>
   </w:abstractNum>
-  <w:abstractNum w:abstractNumId="10" w15:restartNumberingAfterBreak="0">
+  <w:abstractNum w:abstractNumId="11" w15:restartNumberingAfterBreak="0">
     <w:nsid w:val="46782AD2"/>
     <w:multiLevelType w:val="hybridMultilevel"/>
     <w:tmpl w:val="342A89D6"/>
@@ -4341,7 +5132,96 @@
       </w:rPr>
     </w:lvl>
   </w:abstractNum>
-  <w:abstractNum w:abstractNumId="11" w15:restartNumberingAfterBreak="0">
+  <w:abstractNum w:abstractNumId="12" w15:restartNumberingAfterBreak="0">
+    <w:nsid w:val="5E0D63EB"/>
+    <w:multiLevelType w:val="hybridMultilevel"/>
+    <w:tmpl w:val="7A3A9BD4"/>
+    <w:lvl w:ilvl="0" w:tplc="0413000F">
+      <w:start w:val="1"/>
+      <w:numFmt w:val="decimal"/>
+      <w:lvlText w:val="%1."/>
+      <w:lvlJc w:val="left"/>
+      <w:pPr>
+        <w:ind w:left="720" w:hanging="360"/>
+      </w:pPr>
+      <w:rPr>
+        <w:rFonts w:hint="default"/>
+      </w:rPr>
+    </w:lvl>
+    <w:lvl w:ilvl="1" w:tplc="04130019" w:tentative="1">
+      <w:start w:val="1"/>
+      <w:numFmt w:val="lowerLetter"/>
+      <w:lvlText w:val="%2."/>
+      <w:lvlJc w:val="left"/>
+      <w:pPr>
+        <w:ind w:left="1440" w:hanging="360"/>
+      </w:pPr>
+    </w:lvl>
+    <w:lvl w:ilvl="2" w:tplc="0413001B" w:tentative="1">
+      <w:start w:val="1"/>
+      <w:numFmt w:val="lowerRoman"/>
+      <w:lvlText w:val="%3."/>
+      <w:lvlJc w:val="right"/>
+      <w:pPr>
+        <w:ind w:left="2160" w:hanging="180"/>
+      </w:pPr>
+    </w:lvl>
+    <w:lvl w:ilvl="3" w:tplc="0413000F" w:tentative="1">
+      <w:start w:val="1"/>
+      <w:numFmt w:val="decimal"/>
+      <w:lvlText w:val="%4."/>
+      <w:lvlJc w:val="left"/>
+      <w:pPr>
+        <w:ind w:left="2880" w:hanging="360"/>
+      </w:pPr>
+    </w:lvl>
+    <w:lvl w:ilvl="4" w:tplc="04130019" w:tentative="1">
+      <w:start w:val="1"/>
+      <w:numFmt w:val="lowerLetter"/>
+      <w:lvlText w:val="%5."/>
+      <w:lvlJc w:val="left"/>
+      <w:pPr>
+        <w:ind w:left="3600" w:hanging="360"/>
+      </w:pPr>
+    </w:lvl>
+    <w:lvl w:ilvl="5" w:tplc="0413001B" w:tentative="1">
+      <w:start w:val="1"/>
+      <w:numFmt w:val="lowerRoman"/>
+      <w:lvlText w:val="%6."/>
+      <w:lvlJc w:val="right"/>
+      <w:pPr>
+        <w:ind w:left="4320" w:hanging="180"/>
+      </w:pPr>
+    </w:lvl>
+    <w:lvl w:ilvl="6" w:tplc="0413000F" w:tentative="1">
+      <w:start w:val="1"/>
+      <w:numFmt w:val="decimal"/>
+      <w:lvlText w:val="%7."/>
+      <w:lvlJc w:val="left"/>
+      <w:pPr>
+        <w:ind w:left="5040" w:hanging="360"/>
+      </w:pPr>
+    </w:lvl>
+    <w:lvl w:ilvl="7" w:tplc="04130019" w:tentative="1">
+      <w:start w:val="1"/>
+      <w:numFmt w:val="lowerLetter"/>
+      <w:lvlText w:val="%8."/>
+      <w:lvlJc w:val="left"/>
+      <w:pPr>
+        <w:ind w:left="5760" w:hanging="360"/>
+      </w:pPr>
+    </w:lvl>
+    <w:lvl w:ilvl="8" w:tplc="0413001B" w:tentative="1">
+      <w:start w:val="1"/>
+      <w:numFmt w:val="lowerRoman"/>
+      <w:lvlText w:val="%9."/>
+      <w:lvlJc w:val="right"/>
+      <w:pPr>
+        <w:ind w:left="6480" w:hanging="180"/>
+      </w:pPr>
+    </w:lvl>
+  </w:abstractNum>
+  <w:abstractNum w:abstractNumId="13" w15:restartNumberingAfterBreak="0">
     <w:nsid w:val="60DF18D2"/>
     <w:multiLevelType w:val="hybridMultilevel"/>
     <w:tmpl w:val="218A34D6"/>
@@ -4453,7 +5333,7 @@
       </w:rPr>
     </w:lvl>
   </w:abstractNum>
-  <w:abstractNum w:abstractNumId="12" w15:restartNumberingAfterBreak="0">
+  <w:abstractNum w:abstractNumId="14" w15:restartNumberingAfterBreak="0">
     <w:nsid w:val="6F4B611E"/>
     <w:multiLevelType w:val="hybridMultilevel"/>
     <w:tmpl w:val="48DE0158"/>
@@ -4565,7 +5445,7 @@
       </w:rPr>
     </w:lvl>
   </w:abstractNum>
-  <w:abstractNum w:abstractNumId="13" w15:restartNumberingAfterBreak="0">
+  <w:abstractNum w:abstractNumId="15" w15:restartNumberingAfterBreak="0">
     <w:nsid w:val="709A0F02"/>
     <w:multiLevelType w:val="hybridMultilevel"/>
     <w:tmpl w:val="6A08336E"/>
@@ -4677,7 +5557,7 @@
       </w:rPr>
     </w:lvl>
   </w:abstractNum>
-  <w:abstractNum w:abstractNumId="14" w15:restartNumberingAfterBreak="0">
+  <w:abstractNum w:abstractNumId="16" w15:restartNumberingAfterBreak="0">
     <w:nsid w:val="73961177"/>
     <w:multiLevelType w:val="hybridMultilevel"/>
     <w:tmpl w:val="4F6C5A42"/>
@@ -4789,7 +5669,7 @@
       </w:rPr>
     </w:lvl>
   </w:abstractNum>
-  <w:abstractNum w:abstractNumId="15" w15:restartNumberingAfterBreak="0">
+  <w:abstractNum w:abstractNumId="17" w15:restartNumberingAfterBreak="0">
     <w:nsid w:val="7B140669"/>
     <w:multiLevelType w:val="hybridMultilevel"/>
     <w:tmpl w:val="32348344"/>
@@ -4900,55 +5780,153 @@
       <w:rPr>
         <w:rFonts w:ascii="Wingdings" w:hAnsi="Wingdings" w:hint="default"/>
       </w:rPr>
+    </w:lvl>
+  </w:abstractNum>
+  <w:abstractNum w:abstractNumId="18" w15:restartNumberingAfterBreak="0">
+    <w:nsid w:val="7F831150"/>
+    <w:multiLevelType w:val="hybridMultilevel"/>
+    <w:tmpl w:val="52D2DB0A"/>
+    <w:lvl w:ilvl="0" w:tplc="0413000F">
+      <w:start w:val="1"/>
+      <w:numFmt w:val="decimal"/>
+      <w:lvlText w:val="%1."/>
+      <w:lvlJc w:val="left"/>
+      <w:pPr>
+        <w:ind w:left="720" w:hanging="360"/>
+      </w:pPr>
+      <w:rPr>
+        <w:rFonts w:hint="default"/>
+      </w:rPr>
+    </w:lvl>
+    <w:lvl w:ilvl="1" w:tplc="04130019" w:tentative="1">
+      <w:start w:val="1"/>
+      <w:numFmt w:val="lowerLetter"/>
+      <w:lvlText w:val="%2."/>
+      <w:lvlJc w:val="left"/>
+      <w:pPr>
+        <w:ind w:left="1440" w:hanging="360"/>
+      </w:pPr>
+    </w:lvl>
+    <w:lvl w:ilvl="2" w:tplc="0413001B" w:tentative="1">
+      <w:start w:val="1"/>
+      <w:numFmt w:val="lowerRoman"/>
+      <w:lvlText w:val="%3."/>
+      <w:lvlJc w:val="right"/>
+      <w:pPr>
+        <w:ind w:left="2160" w:hanging="180"/>
+      </w:pPr>
+    </w:lvl>
+    <w:lvl w:ilvl="3" w:tplc="0413000F" w:tentative="1">
+      <w:start w:val="1"/>
+      <w:numFmt w:val="decimal"/>
+      <w:lvlText w:val="%4."/>
+      <w:lvlJc w:val="left"/>
+      <w:pPr>
+        <w:ind w:left="2880" w:hanging="360"/>
+      </w:pPr>
+    </w:lvl>
+    <w:lvl w:ilvl="4" w:tplc="04130019" w:tentative="1">
+      <w:start w:val="1"/>
+      <w:numFmt w:val="lowerLetter"/>
+      <w:lvlText w:val="%5."/>
+      <w:lvlJc w:val="left"/>
+      <w:pPr>
+        <w:ind w:left="3600" w:hanging="360"/>
+      </w:pPr>
+    </w:lvl>
+    <w:lvl w:ilvl="5" w:tplc="0413001B" w:tentative="1">
+      <w:start w:val="1"/>
+      <w:numFmt w:val="lowerRoman"/>
+      <w:lvlText w:val="%6."/>
+      <w:lvlJc w:val="right"/>
+      <w:pPr>
+        <w:ind w:left="4320" w:hanging="180"/>
+      </w:pPr>
+    </w:lvl>
+    <w:lvl w:ilvl="6" w:tplc="0413000F" w:tentative="1">
+      <w:start w:val="1"/>
+      <w:numFmt w:val="decimal"/>
+      <w:lvlText w:val="%7."/>
+      <w:lvlJc w:val="left"/>
+      <w:pPr>
+        <w:ind w:left="5040" w:hanging="360"/>
+      </w:pPr>
+    </w:lvl>
+    <w:lvl w:ilvl="7" w:tplc="04130019" w:tentative="1">
+      <w:start w:val="1"/>
+      <w:numFmt w:val="lowerLetter"/>
+      <w:lvlText w:val="%8."/>
+      <w:lvlJc w:val="left"/>
+      <w:pPr>
+        <w:ind w:left="5760" w:hanging="360"/>
+      </w:pPr>
+    </w:lvl>
+    <w:lvl w:ilvl="8" w:tplc="0413001B" w:tentative="1">
+      <w:start w:val="1"/>
+      <w:numFmt w:val="lowerRoman"/>
+      <w:lvlText w:val="%9."/>
+      <w:lvlJc w:val="right"/>
+      <w:pPr>
+        <w:ind w:left="6480" w:hanging="180"/>
+      </w:pPr>
     </w:lvl>
   </w:abstractNum>
   <w:num w:numId="1">
     <w:abstractNumId w:val="1"/>
   </w:num>
   <w:num w:numId="2">
-    <w:abstractNumId w:val="15"/>
+    <w:abstractNumId w:val="17"/>
   </w:num>
   <w:num w:numId="3">
-    <w:abstractNumId w:val="9"/>
+    <w:abstractNumId w:val="10"/>
   </w:num>
   <w:num w:numId="4">
-    <w:abstractNumId w:val="8"/>
+    <w:abstractNumId w:val="9"/>
   </w:num>
   <w:num w:numId="5">
     <w:abstractNumId w:val="2"/>
   </w:num>
   <w:num w:numId="6">
-    <w:abstractNumId w:val="6"/>
+    <w:abstractNumId w:val="7"/>
   </w:num>
   <w:num w:numId="7">
     <w:abstractNumId w:val="3"/>
   </w:num>
   <w:num w:numId="8">
-    <w:abstractNumId w:val="11"/>
+    <w:abstractNumId w:val="13"/>
   </w:num>
   <w:num w:numId="9">
-    <w:abstractNumId w:val="14"/>
+    <w:abstractNumId w:val="16"/>
   </w:num>
   <w:num w:numId="10">
     <w:abstractNumId w:val="0"/>
   </w:num>
   <w:num w:numId="11">
-    <w:abstractNumId w:val="10"/>
+    <w:abstractNumId w:val="11"/>
   </w:num>
   <w:num w:numId="12">
+    <w:abstractNumId w:val="6"/>
+  </w:num>
+  <w:num w:numId="13">
+    <w:abstractNumId w:val="15"/>
+  </w:num>
+  <w:num w:numId="14">
+    <w:abstractNumId w:val="14"/>
+  </w:num>
+  <w:num w:numId="15">
     <w:abstractNumId w:val="5"/>
   </w:num>
-  <w:num w:numId="13">
-    <w:abstractNumId w:val="13"/>
+  <w:num w:numId="16">
+    <w:abstractNumId w:val="8"/>
   </w:num>
-  <w:num w:numId="14">
-    <w:abstractNumId w:val="12"/>
-  </w:num>
-  <w:num w:numId="15">
+  <w:num w:numId="17">
     <w:abstractNumId w:val="4"/>
   </w:num>
-  <w:num w:numId="16">
-    <w:abstractNumId w:val="7"/>
+  <w:num w:numId="18">
+    <w:abstractNumId w:val="18"/>
+  </w:num>
+  <w:num w:numId="19">
+    <w:abstractNumId w:val="12"/>
   </w:num>
 </w:numbering>
 </file>
@@ -6245,15 +7223,6 @@
 </file>
 
 <file path=customXml/item1.xml><?xml version="1.0" encoding="utf-8"?>
-<?mso-contentType ?>
-<FormTemplates xmlns="http://schemas.microsoft.com/sharepoint/v3/contenttype/forms">
-  <Display>DocumentLibraryForm</Display>
-  <Edit>DocumentLibraryForm</Edit>
-  <New>DocumentLibraryForm</New>
-</FormTemplates>
-</file>
-
-<file path=customXml/item2.xml><?xml version="1.0" encoding="utf-8"?>
 <p:properties xmlns:p="http://schemas.microsoft.com/office/2006/metadata/properties" xmlns:xsi="http://www.w3.org/2001/XMLSchema-instance" xmlns:pc="http://schemas.microsoft.com/office/infopath/2007/PartnerControls">
   <documentManagement>
     <Volgorde_x0020_Documenten xmlns="9ab5e87a-ed8e-45a5-9793-059f67398425">4</Volgorde_x0020_Documenten>
@@ -6261,6 +7230,15 @@
     <Week xmlns="9ab5e87a-ed8e-45a5-9793-059f67398425">Week 1</Week>
   </documentManagement>
 </p:properties>
+</file>
+
+<file path=customXml/item2.xml><?xml version="1.0" encoding="utf-8"?>
+<?mso-contentType ?>
+<FormTemplates xmlns="http://schemas.microsoft.com/sharepoint/v3/contenttype/forms">
+  <Display>DocumentLibraryForm</Display>
+  <Edit>DocumentLibraryForm</Edit>
+  <New>DocumentLibraryForm</New>
+</FormTemplates>
 </file>
 
 <file path=customXml/item3.xml><?xml version="1.0" encoding="utf-8"?>
@@ -6429,19 +7407,19 @@
 </file>
 
 <file path=customXml/itemProps1.xml><?xml version="1.0" encoding="utf-8"?>
-<ds:datastoreItem xmlns:ds="http://schemas.openxmlformats.org/officeDocument/2006/customXml" ds:itemID="{013DE74D-D3EA-4771-8641-A0921878E10D}">
+<ds:datastoreItem xmlns:ds="http://schemas.openxmlformats.org/officeDocument/2006/customXml" ds:itemID="{07CE6C2C-DB64-4F25-97A4-BA955C37C037}">
   <ds:schemaRefs>
-    <ds:schemaRef ds:uri="http://schemas.microsoft.com/sharepoint/v3/contenttype/forms"/>
+    <ds:schemaRef ds:uri="http://schemas.microsoft.com/office/2006/metadata/properties"/>
+    <ds:schemaRef ds:uri="http://schemas.microsoft.com/office/infopath/2007/PartnerControls"/>
+    <ds:schemaRef ds:uri="9ab5e87a-ed8e-45a5-9793-059f67398425"/>
   </ds:schemaRefs>
 </ds:datastoreItem>
 </file>
 
 <file path=customXml/itemProps2.xml><?xml version="1.0" encoding="utf-8"?>
-<ds:datastoreItem xmlns:ds="http://schemas.openxmlformats.org/officeDocument/2006/customXml" ds:itemID="{07CE6C2C-DB64-4F25-97A4-BA955C37C037}">
+<ds:datastoreItem xmlns:ds="http://schemas.openxmlformats.org/officeDocument/2006/customXml" ds:itemID="{013DE74D-D3EA-4771-8641-A0921878E10D}">
   <ds:schemaRefs>
-    <ds:schemaRef ds:uri="http://schemas.microsoft.com/office/2006/metadata/properties"/>
-    <ds:schemaRef ds:uri="http://schemas.microsoft.com/office/infopath/2007/PartnerControls"/>
-    <ds:schemaRef ds:uri="9ab5e87a-ed8e-45a5-9793-059f67398425"/>
+    <ds:schemaRef ds:uri="http://schemas.microsoft.com/sharepoint/v3/contenttype/forms"/>
   </ds:schemaRefs>
 </ds:datastoreItem>
 </file>
@@ -6465,7 +7443,7 @@
 </file>
 
 <file path=customXml/itemProps4.xml><?xml version="1.0" encoding="utf-8"?>
-<ds:datastoreItem xmlns:ds="http://schemas.openxmlformats.org/officeDocument/2006/customXml" ds:itemID="{B7ADC993-31C9-4F6E-B557-3550F9A6405D}">
+<ds:datastoreItem xmlns:ds="http://schemas.openxmlformats.org/officeDocument/2006/customXml" ds:itemID="{D96E9A90-ABCB-4E0D-B482-8948B2F18ECA}">
   <ds:schemaRefs>
     <ds:schemaRef ds:uri="http://schemas.openxmlformats.org/officeDocument/2006/bibliography"/>
   </ds:schemaRefs>

</xml_diff>

<commit_message>
JWT en dataopslag toegevoegd
JWT en authentificeren zijn toegegoegd samen met een data-opslag bij Azure. Verder is de documentatie aangepast aan feedback.
</commit_message>
<xml_diff>
--- a/documentation/Verslagen/IPASS - Ontwerp Stijn Castrop - 2020.docx
+++ b/documentation/Verslagen/IPASS - Ontwerp Stijn Castrop - 2020.docx
@@ -114,7 +114,6 @@
     <w:p/>
     <w:p/>
     <w:p/>
-    <w:p/>
     <w:tbl>
       <w:tblPr>
         <w:tblW w:w="8755" w:type="dxa"/>
@@ -427,13 +426,58 @@
         <w:tc>
           <w:tcPr>
             <w:tcW w:w="1150" w:type="dxa"/>
+          </w:tcPr>
+          <w:p>
+            <w:r>
+              <w:t>17/6/2020</w:t>
+            </w:r>
+          </w:p>
+        </w:tc>
+        <w:tc>
+          <w:tcPr>
+            <w:tcW w:w="900" w:type="dxa"/>
+          </w:tcPr>
+          <w:p>
+            <w:r>
+              <w:t>1.3</w:t>
+            </w:r>
+          </w:p>
+        </w:tc>
+        <w:tc>
+          <w:tcPr>
+            <w:tcW w:w="5940" w:type="dxa"/>
+          </w:tcPr>
+          <w:p>
+            <w:proofErr w:type="spellStart"/>
+            <w:r>
+              <w:t>Use</w:t>
+            </w:r>
+            <w:proofErr w:type="spellEnd"/>
+            <w:r>
+              <w:t xml:space="preserve"> Case 2 zowel de beschrijving als </w:t>
+            </w:r>
+            <w:proofErr w:type="spellStart"/>
+            <w:r>
+              <w:t>wireframe</w:t>
+            </w:r>
+            <w:proofErr w:type="spellEnd"/>
+            <w:r>
+              <w:t xml:space="preserve"> toegevoegd</w:t>
+            </w:r>
+          </w:p>
+        </w:tc>
+      </w:tr>
+      <w:tr>
+        <w:tc>
+          <w:tcPr>
+            <w:tcW w:w="1150" w:type="dxa"/>
             <w:tcBorders>
               <w:bottom w:val="single" w:sz="4" w:space="0" w:color="auto"/>
             </w:tcBorders>
           </w:tcPr>
           <w:p>
             <w:r>
-              <w:t>17/6/2020</w:t>
+              <w:t>20/7/2020</w:t>
             </w:r>
           </w:p>
         </w:tc>
@@ -446,7 +490,7 @@
           </w:tcPr>
           <w:p>
             <w:r>
-              <w:t>1.3</w:t>
+              <w:t>1.4</w:t>
             </w:r>
           </w:p>
         </w:tc>
@@ -458,24 +502,17 @@
             </w:tcBorders>
           </w:tcPr>
           <w:p>
+            <w:r>
+              <w:t xml:space="preserve">Aanpassing aan </w:t>
+            </w:r>
             <w:proofErr w:type="spellStart"/>
             <w:r>
               <w:t>Use</w:t>
             </w:r>
             <w:proofErr w:type="spellEnd"/>
             <w:r>
-              <w:t xml:space="preserve"> Case 2 zowel de beschrijving als </w:t>
-            </w:r>
-            <w:proofErr w:type="spellStart"/>
-            <w:r>
-              <w:t>wireframe</w:t>
-            </w:r>
-            <w:proofErr w:type="spellEnd"/>
-            <w:r>
-              <w:t xml:space="preserve"> toegevoegd</w:t>
-            </w:r>
-            <w:bookmarkStart w:id="0" w:name="_GoBack"/>
-            <w:bookmarkEnd w:id="0"/>
+              <w:t xml:space="preserve"> case templates</w:t>
+            </w:r>
           </w:p>
         </w:tc>
       </w:tr>
@@ -1472,12 +1509,12 @@
       <w:pPr>
         <w:pStyle w:val="Kop1"/>
       </w:pPr>
-      <w:bookmarkStart w:id="1" w:name="_Toc35508466"/>
+      <w:bookmarkStart w:id="0" w:name="_Toc35508466"/>
       <w:r>
         <w:lastRenderedPageBreak/>
         <w:t>Inleiding</w:t>
       </w:r>
-      <w:bookmarkEnd w:id="1"/>
+      <w:bookmarkEnd w:id="0"/>
       <w:r>
         <w:t xml:space="preserve"> </w:t>
       </w:r>
@@ -1523,14 +1560,14 @@
           <w:lang w:val="nl-NL"/>
         </w:rPr>
       </w:pPr>
-      <w:bookmarkStart w:id="2" w:name="_Toc35508467"/>
+      <w:bookmarkStart w:id="1" w:name="_Toc35508467"/>
       <w:r>
         <w:rPr>
           <w:lang w:val="nl-NL"/>
         </w:rPr>
         <w:t>Optionele paragrafen:</w:t>
       </w:r>
-      <w:bookmarkEnd w:id="2"/>
+      <w:bookmarkEnd w:id="1"/>
       <w:r>
         <w:rPr>
           <w:lang w:val="nl-NL"/>
@@ -1560,11 +1597,11 @@
       <w:pPr>
         <w:pStyle w:val="Kop1"/>
       </w:pPr>
-      <w:bookmarkStart w:id="3" w:name="_Toc35508468"/>
+      <w:bookmarkStart w:id="2" w:name="_Toc35508468"/>
       <w:r>
         <w:t>Overzicht</w:t>
       </w:r>
-      <w:bookmarkEnd w:id="3"/>
+      <w:bookmarkEnd w:id="2"/>
       <w:r>
         <w:t xml:space="preserve"> </w:t>
       </w:r>
@@ -1581,12 +1618,12 @@
       <w:pPr>
         <w:pStyle w:val="Kop1"/>
       </w:pPr>
-      <w:bookmarkStart w:id="4" w:name="_Toc35508469"/>
+      <w:bookmarkStart w:id="3" w:name="_Toc35508469"/>
       <w:proofErr w:type="spellStart"/>
       <w:r>
         <w:t>Use</w:t>
       </w:r>
-      <w:bookmarkEnd w:id="4"/>
+      <w:bookmarkEnd w:id="3"/>
       <w:proofErr w:type="spellEnd"/>
       <w:r>
         <w:t xml:space="preserve"> cases</w:t>
@@ -1662,7 +1699,7 @@
           <w:lang w:val="nl-NL"/>
         </w:rPr>
       </w:pPr>
-      <w:bookmarkStart w:id="5" w:name="_Toc35508470"/>
+      <w:bookmarkStart w:id="4" w:name="_Toc35508470"/>
       <w:r>
         <w:rPr>
           <w:lang w:val="nl-NL"/>
@@ -1670,7 +1707,7 @@
         <w:lastRenderedPageBreak/>
         <w:t>Actoren</w:t>
       </w:r>
-      <w:bookmarkEnd w:id="5"/>
+      <w:bookmarkEnd w:id="4"/>
     </w:p>
     <w:p>
       <w:r>
@@ -2006,7 +2043,7 @@
           <w:lang w:val="nl-NL"/>
         </w:rPr>
       </w:pPr>
-      <w:bookmarkStart w:id="6" w:name="_Toc35508471"/>
+      <w:bookmarkStart w:id="5" w:name="_Toc35508471"/>
       <w:proofErr w:type="spellStart"/>
       <w:r>
         <w:rPr>
@@ -2021,7 +2058,7 @@
         </w:rPr>
         <w:t xml:space="preserve"> case templates</w:t>
       </w:r>
-      <w:bookmarkEnd w:id="6"/>
+      <w:bookmarkEnd w:id="5"/>
     </w:p>
     <w:p>
       <w:proofErr w:type="spellStart"/>
@@ -2212,15 +2249,7 @@
               </w:numPr>
             </w:pPr>
             <w:r>
-              <w:t>De website stuurt een GET-</w:t>
-            </w:r>
-            <w:proofErr w:type="spellStart"/>
-            <w:r>
-              <w:t>request</w:t>
-            </w:r>
-            <w:proofErr w:type="spellEnd"/>
-            <w:r>
-              <w:t xml:space="preserve"> naar de backend voor de </w:t>
+              <w:t xml:space="preserve">De website stuurt een verzoek om alle pagina’s te krijgen van die </w:t>
             </w:r>
             <w:proofErr w:type="spellStart"/>
             <w:r>
@@ -2240,98 +2269,7 @@
               </w:numPr>
             </w:pPr>
             <w:r>
-              <w:t xml:space="preserve">De database laad alle relevante informatie die bij de </w:t>
-            </w:r>
-            <w:proofErr w:type="spellStart"/>
-            <w:r>
-              <w:t>chapter</w:t>
-            </w:r>
-            <w:proofErr w:type="spellEnd"/>
-            <w:r>
-              <w:t xml:space="preserve"> hoort.</w:t>
-            </w:r>
-          </w:p>
-          <w:p>
-            <w:pPr>
-              <w:pStyle w:val="Lijstalinea"/>
-              <w:numPr>
-                <w:ilvl w:val="0"/>
-                <w:numId w:val="15"/>
-              </w:numPr>
-            </w:pPr>
-            <w:r>
-              <w:t xml:space="preserve">De database laad alle </w:t>
-            </w:r>
-            <w:proofErr w:type="spellStart"/>
-            <w:r>
-              <w:t>paths</w:t>
-            </w:r>
-            <w:proofErr w:type="spellEnd"/>
-            <w:r>
-              <w:t xml:space="preserve"> voor de afbeeldingen die bij de </w:t>
-            </w:r>
-            <w:proofErr w:type="spellStart"/>
-            <w:r>
-              <w:t>chapter</w:t>
-            </w:r>
-            <w:proofErr w:type="spellEnd"/>
-            <w:r>
-              <w:t xml:space="preserve"> horen.</w:t>
-            </w:r>
-          </w:p>
-          <w:p>
-            <w:pPr>
-              <w:pStyle w:val="Lijstalinea"/>
-              <w:numPr>
-                <w:ilvl w:val="0"/>
-                <w:numId w:val="15"/>
-              </w:numPr>
-            </w:pPr>
-            <w:r>
-              <w:t>D</w:t>
-            </w:r>
-            <w:r>
-              <w:t>e d</w:t>
-            </w:r>
-            <w:r>
-              <w:t xml:space="preserve">atabase geeft </w:t>
-            </w:r>
-            <w:r>
-              <w:t xml:space="preserve">een array met alle </w:t>
-            </w:r>
-            <w:proofErr w:type="spellStart"/>
-            <w:r>
-              <w:t>paths</w:t>
-            </w:r>
-            <w:proofErr w:type="spellEnd"/>
-            <w:r>
-              <w:t xml:space="preserve"> voor bijbehorende afbeeldingen</w:t>
-            </w:r>
-            <w:r>
-              <w:t xml:space="preserve"> terug</w:t>
-            </w:r>
-            <w:r>
-              <w:t>.</w:t>
-            </w:r>
-          </w:p>
-          <w:p>
-            <w:pPr>
-              <w:pStyle w:val="Lijstalinea"/>
-              <w:numPr>
-                <w:ilvl w:val="0"/>
-                <w:numId w:val="15"/>
-              </w:numPr>
-            </w:pPr>
-            <w:r>
-              <w:t xml:space="preserve">Website haalt alle afbeeldingen op met de </w:t>
-            </w:r>
-            <w:proofErr w:type="spellStart"/>
-            <w:r>
-              <w:t>pathing</w:t>
-            </w:r>
-            <w:proofErr w:type="spellEnd"/>
-            <w:r>
-              <w:t xml:space="preserve"> verkregen van de database.</w:t>
+              <w:t>De website krijgt de locaties van alle relevante pagina’s.</w:t>
             </w:r>
           </w:p>
           <w:p>
@@ -2449,7 +2387,6 @@
           </w:p>
           <w:p>
             <w:r>
-              <w:lastRenderedPageBreak/>
               <w:t>4.a De website kan de afbeeldingen niet laden -&gt; Systeem geeft een error-bericht met het verzoek om de pagina opnieuw te laden.</w:t>
             </w:r>
           </w:p>
@@ -2475,10 +2412,7 @@
           </w:tcPr>
           <w:p>
             <w:r>
-              <w:t xml:space="preserve">ID: </w:t>
-            </w:r>
-            <w:r>
-              <w:t>2</w:t>
+              <w:t>ID: 2</w:t>
             </w:r>
           </w:p>
         </w:tc>
@@ -2517,10 +2451,7 @@
           </w:tcPr>
           <w:p>
             <w:r>
-              <w:t xml:space="preserve">Samenvatting: Een gebruiker wil </w:t>
-            </w:r>
-            <w:r>
-              <w:t xml:space="preserve">alle series van </w:t>
+              <w:t xml:space="preserve">Samenvatting: Een gebruiker wil alle series van </w:t>
             </w:r>
             <w:r>
               <w:t>de groep zien</w:t>
@@ -2593,15 +2524,19 @@
               </w:numPr>
             </w:pPr>
             <w:r>
-              <w:t>De website stuurt een GET-</w:t>
-            </w:r>
-            <w:proofErr w:type="spellStart"/>
-            <w:r>
-              <w:t>request</w:t>
-            </w:r>
-            <w:proofErr w:type="spellEnd"/>
-            <w:r>
-              <w:t xml:space="preserve"> naar de backend voor alle series die er zijn.</w:t>
+              <w:t xml:space="preserve">De website stuurt een </w:t>
+            </w:r>
+            <w:r>
+              <w:t xml:space="preserve">verzoek </w:t>
+            </w:r>
+            <w:r>
+              <w:t>voor alle series die</w:t>
+            </w:r>
+            <w:r>
+              <w:t xml:space="preserve"> beschikbaar</w:t>
+            </w:r>
+            <w:r>
+              <w:t xml:space="preserve"> er zijn.</w:t>
             </w:r>
           </w:p>
           <w:p>
@@ -2613,55 +2548,10 @@
               </w:numPr>
             </w:pPr>
             <w:r>
-              <w:t>De database laad alle series en bijbehorende informatie.</w:t>
-            </w:r>
-          </w:p>
-          <w:p>
-            <w:pPr>
-              <w:pStyle w:val="Lijstalinea"/>
-              <w:numPr>
-                <w:ilvl w:val="0"/>
-                <w:numId w:val="18"/>
-              </w:numPr>
-            </w:pPr>
-            <w:r>
-              <w:t>De database geeft een array terug met alle series en nodige informatie.</w:t>
-            </w:r>
-          </w:p>
-          <w:p>
-            <w:pPr>
-              <w:pStyle w:val="Lijstalinea"/>
-              <w:numPr>
-                <w:ilvl w:val="0"/>
-                <w:numId w:val="18"/>
-              </w:numPr>
-            </w:pPr>
-            <w:r>
-              <w:t>De website haalt alle informatie uit de array.</w:t>
-            </w:r>
-          </w:p>
-          <w:p>
-            <w:pPr>
-              <w:pStyle w:val="Lijstalinea"/>
-              <w:numPr>
-                <w:ilvl w:val="0"/>
-                <w:numId w:val="18"/>
-              </w:numPr>
-            </w:pPr>
-            <w:r>
-              <w:t>De website vult columns met de informatie van de array.</w:t>
-            </w:r>
-          </w:p>
-          <w:p>
-            <w:pPr>
-              <w:pStyle w:val="Lijstalinea"/>
-              <w:numPr>
-                <w:ilvl w:val="0"/>
-                <w:numId w:val="18"/>
-              </w:numPr>
-            </w:pPr>
-            <w:r>
-              <w:t>De website geeft alle columns weer.</w:t>
+              <w:t xml:space="preserve">De </w:t>
+            </w:r>
+            <w:r>
+              <w:t>website laad alle beschikbare series en geeft deze weer in columns.</w:t>
             </w:r>
           </w:p>
         </w:tc>
@@ -2720,7 +2610,7 @@
           <w:lang w:val="nl-NL"/>
         </w:rPr>
       </w:pPr>
-      <w:bookmarkStart w:id="7" w:name="_Toc35508472"/>
+      <w:bookmarkStart w:id="6" w:name="_Toc35508472"/>
       <w:proofErr w:type="spellStart"/>
       <w:r>
         <w:rPr>
@@ -2728,7 +2618,7 @@
         </w:rPr>
         <w:t>Wireframes</w:t>
       </w:r>
-      <w:bookmarkEnd w:id="7"/>
+      <w:bookmarkEnd w:id="6"/>
       <w:proofErr w:type="spellEnd"/>
     </w:p>
     <w:p>
@@ -2889,18 +2779,27 @@
           <w:lang w:eastAsia="en-GB"/>
         </w:rPr>
       </w:pPr>
-    </w:p>
-    <w:p>
-      <w:pPr>
+      <w:r>
         <w:rPr>
           <w:lang w:eastAsia="en-GB"/>
         </w:rPr>
-      </w:pPr>
-      <w:proofErr w:type="spellStart"/>
-      <w:r>
+        <w:br w:type="page"/>
+      </w:r>
+    </w:p>
+    <w:p>
+      <w:pPr>
         <w:rPr>
           <w:lang w:eastAsia="en-GB"/>
         </w:rPr>
+      </w:pPr>
+      <w:bookmarkStart w:id="7" w:name="_GoBack"/>
+      <w:bookmarkEnd w:id="7"/>
+      <w:proofErr w:type="spellStart"/>
+      <w:r>
+        <w:rPr>
+          <w:lang w:eastAsia="en-GB"/>
+        </w:rPr>
+        <w:lastRenderedPageBreak/>
         <w:t>Use</w:t>
       </w:r>
       <w:proofErr w:type="spellEnd"/>
@@ -3041,6 +2940,8 @@
       </w:pPr>
     </w:p>
     <w:p/>
+    <w:p/>
+    <w:p/>
     <w:tbl>
       <w:tblPr>
         <w:tblStyle w:val="Lijsttabel3-Accent5"/>
@@ -3062,7 +2963,6 @@
           </w:tcPr>
           <w:p>
             <w:r>
-              <w:lastRenderedPageBreak/>
               <w:t>Entiteit</w:t>
             </w:r>
           </w:p>
@@ -3271,28 +3171,6 @@
       </w:pPr>
       <w:r>
         <w:t>Wachtwoorden moeten uit minimaal 6 en maximaal 16 tekens bestaan</w:t>
-      </w:r>
-    </w:p>
-    <w:p>
-      <w:r>
-        <w:t>Feedback:</w:t>
-      </w:r>
-    </w:p>
-    <w:p>
-      <w:pPr>
-        <w:pStyle w:val="Lijstalinea"/>
-        <w:numPr>
-          <w:ilvl w:val="0"/>
-          <w:numId w:val="13"/>
-        </w:numPr>
-      </w:pPr>
-      <w:proofErr w:type="spellStart"/>
-      <w:r>
-        <w:t>Admin</w:t>
-      </w:r>
-      <w:proofErr w:type="spellEnd"/>
-      <w:r>
-        <w:t xml:space="preserve"> naar series moet weg</w:t>
       </w:r>
     </w:p>
     <w:p>
@@ -7223,6 +7101,15 @@
 </file>
 
 <file path=customXml/item1.xml><?xml version="1.0" encoding="utf-8"?>
+<?mso-contentType ?>
+<FormTemplates xmlns="http://schemas.microsoft.com/sharepoint/v3/contenttype/forms">
+  <Display>DocumentLibraryForm</Display>
+  <Edit>DocumentLibraryForm</Edit>
+  <New>DocumentLibraryForm</New>
+</FormTemplates>
+</file>
+
+<file path=customXml/item2.xml><?xml version="1.0" encoding="utf-8"?>
 <p:properties xmlns:p="http://schemas.microsoft.com/office/2006/metadata/properties" xmlns:xsi="http://www.w3.org/2001/XMLSchema-instance" xmlns:pc="http://schemas.microsoft.com/office/infopath/2007/PartnerControls">
   <documentManagement>
     <Volgorde_x0020_Documenten xmlns="9ab5e87a-ed8e-45a5-9793-059f67398425">4</Volgorde_x0020_Documenten>
@@ -7230,15 +7117,6 @@
     <Week xmlns="9ab5e87a-ed8e-45a5-9793-059f67398425">Week 1</Week>
   </documentManagement>
 </p:properties>
-</file>
-
-<file path=customXml/item2.xml><?xml version="1.0" encoding="utf-8"?>
-<?mso-contentType ?>
-<FormTemplates xmlns="http://schemas.microsoft.com/sharepoint/v3/contenttype/forms">
-  <Display>DocumentLibraryForm</Display>
-  <Edit>DocumentLibraryForm</Edit>
-  <New>DocumentLibraryForm</New>
-</FormTemplates>
 </file>
 
 <file path=customXml/item3.xml><?xml version="1.0" encoding="utf-8"?>
@@ -7407,19 +7285,19 @@
 </file>
 
 <file path=customXml/itemProps1.xml><?xml version="1.0" encoding="utf-8"?>
+<ds:datastoreItem xmlns:ds="http://schemas.openxmlformats.org/officeDocument/2006/customXml" ds:itemID="{013DE74D-D3EA-4771-8641-A0921878E10D}">
+  <ds:schemaRefs>
+    <ds:schemaRef ds:uri="http://schemas.microsoft.com/sharepoint/v3/contenttype/forms"/>
+  </ds:schemaRefs>
+</ds:datastoreItem>
+</file>
+
+<file path=customXml/itemProps2.xml><?xml version="1.0" encoding="utf-8"?>
 <ds:datastoreItem xmlns:ds="http://schemas.openxmlformats.org/officeDocument/2006/customXml" ds:itemID="{07CE6C2C-DB64-4F25-97A4-BA955C37C037}">
   <ds:schemaRefs>
     <ds:schemaRef ds:uri="http://schemas.microsoft.com/office/2006/metadata/properties"/>
     <ds:schemaRef ds:uri="http://schemas.microsoft.com/office/infopath/2007/PartnerControls"/>
     <ds:schemaRef ds:uri="9ab5e87a-ed8e-45a5-9793-059f67398425"/>
-  </ds:schemaRefs>
-</ds:datastoreItem>
-</file>
-
-<file path=customXml/itemProps2.xml><?xml version="1.0" encoding="utf-8"?>
-<ds:datastoreItem xmlns:ds="http://schemas.openxmlformats.org/officeDocument/2006/customXml" ds:itemID="{013DE74D-D3EA-4771-8641-A0921878E10D}">
-  <ds:schemaRefs>
-    <ds:schemaRef ds:uri="http://schemas.microsoft.com/sharepoint/v3/contenttype/forms"/>
   </ds:schemaRefs>
 </ds:datastoreItem>
 </file>
@@ -7443,7 +7321,7 @@
 </file>
 
 <file path=customXml/itemProps4.xml><?xml version="1.0" encoding="utf-8"?>
-<ds:datastoreItem xmlns:ds="http://schemas.openxmlformats.org/officeDocument/2006/customXml" ds:itemID="{D96E9A90-ABCB-4E0D-B482-8948B2F18ECA}">
+<ds:datastoreItem xmlns:ds="http://schemas.openxmlformats.org/officeDocument/2006/customXml" ds:itemID="{D7F7C9BF-8AF2-4135-BA18-5F6CD76746B3}">
   <ds:schemaRefs>
     <ds:schemaRef ds:uri="http://schemas.openxmlformats.org/officeDocument/2006/bibliography"/>
   </ds:schemaRefs>

</xml_diff>